<commit_message>
quase. revejam partes dos algoritmos
meti conclusao, apendice e adaptei ao esqueleto que ele tem na pagina da
dsicicplina
</commit_message>
<xml_diff>
--- a/IART_RelatorioFinal.docx
+++ b/IART_RelatorioFinal.docx
@@ -193,7 +193,7 @@
         <w:br w:type="page"/>
       </w:r>
       <w:bookmarkStart w:id="0" w:name="_Toc388737166"/>
-      <w:bookmarkStart w:id="1" w:name="_Toc389044112"/>
+      <w:bookmarkStart w:id="1" w:name="_Toc389076662"/>
       <w:r>
         <w:lastRenderedPageBreak/>
         <w:t>Índice</w:t>
@@ -259,7 +259,7 @@
             </w:rPr>
             <w:fldChar w:fldCharType="separate"/>
           </w:r>
-          <w:hyperlink w:anchor="_Toc389044112" w:history="1">
+          <w:hyperlink w:anchor="_Toc389076662" w:history="1">
             <w:r>
               <w:rPr>
                 <w:rStyle w:val="Hyperlink"/>
@@ -286,7 +286,7 @@
                 <w:noProof/>
                 <w:webHidden/>
               </w:rPr>
-              <w:instrText xml:space="preserve"> PAGEREF _Toc389044112 \h </w:instrText>
+              <w:instrText xml:space="preserve"> PAGEREF _Toc389076662 \h </w:instrText>
             </w:r>
             <w:r>
               <w:rPr>
@@ -329,7 +329,7 @@
               <w:lang w:eastAsia="pt-PT"/>
             </w:rPr>
           </w:pPr>
-          <w:hyperlink w:anchor="_Toc389044113" w:history="1">
+          <w:hyperlink w:anchor="_Toc389076663" w:history="1">
             <w:r>
               <w:rPr>
                 <w:rStyle w:val="Hyperlink"/>
@@ -356,7 +356,7 @@
                 <w:noProof/>
                 <w:webHidden/>
               </w:rPr>
-              <w:instrText xml:space="preserve"> PAGEREF _Toc389044113 \h </w:instrText>
+              <w:instrText xml:space="preserve"> PAGEREF _Toc389076663 \h </w:instrText>
             </w:r>
             <w:r>
               <w:rPr>
@@ -399,7 +399,7 @@
               <w:lang w:eastAsia="pt-PT"/>
             </w:rPr>
           </w:pPr>
-          <w:hyperlink w:anchor="_Toc389044114" w:history="1">
+          <w:hyperlink w:anchor="_Toc389076664" w:history="1">
             <w:r>
               <w:rPr>
                 <w:rStyle w:val="Hyperlink"/>
@@ -426,7 +426,7 @@
                 <w:noProof/>
                 <w:webHidden/>
               </w:rPr>
-              <w:instrText xml:space="preserve"> PAGEREF _Toc389044114 \h </w:instrText>
+              <w:instrText xml:space="preserve"> PAGEREF _Toc389076664 \h </w:instrText>
             </w:r>
             <w:r>
               <w:rPr>
@@ -469,7 +469,7 @@
               <w:lang w:eastAsia="pt-PT"/>
             </w:rPr>
           </w:pPr>
-          <w:hyperlink w:anchor="_Toc389044115" w:history="1">
+          <w:hyperlink w:anchor="_Toc389076665" w:history="1">
             <w:r>
               <w:rPr>
                 <w:rStyle w:val="Hyperlink"/>
@@ -496,7 +496,7 @@
                 <w:noProof/>
                 <w:webHidden/>
               </w:rPr>
-              <w:instrText xml:space="preserve"> PAGEREF _Toc389044115 \h </w:instrText>
+              <w:instrText xml:space="preserve"> PAGEREF _Toc389076665 \h </w:instrText>
             </w:r>
             <w:r>
               <w:rPr>
@@ -539,7 +539,7 @@
               <w:lang w:eastAsia="pt-PT"/>
             </w:rPr>
           </w:pPr>
-          <w:hyperlink w:anchor="_Toc389044116" w:history="1">
+          <w:hyperlink w:anchor="_Toc389076666" w:history="1">
             <w:r>
               <w:rPr>
                 <w:rStyle w:val="Hyperlink"/>
@@ -566,7 +566,7 @@
                 <w:noProof/>
                 <w:webHidden/>
               </w:rPr>
-              <w:instrText xml:space="preserve"> PAGEREF _Toc389044116 \h </w:instrText>
+              <w:instrText xml:space="preserve"> PAGEREF _Toc389076666 \h </w:instrText>
             </w:r>
             <w:r>
               <w:rPr>
@@ -609,7 +609,7 @@
               <w:lang w:eastAsia="pt-PT"/>
             </w:rPr>
           </w:pPr>
-          <w:hyperlink w:anchor="_Toc389044117" w:history="1">
+          <w:hyperlink w:anchor="_Toc389076667" w:history="1">
             <w:r>
               <w:rPr>
                 <w:rStyle w:val="Hyperlink"/>
@@ -636,7 +636,7 @@
                 <w:noProof/>
                 <w:webHidden/>
               </w:rPr>
-              <w:instrText xml:space="preserve"> PAGEREF _Toc389044117 \h </w:instrText>
+              <w:instrText xml:space="preserve"> PAGEREF _Toc389076667 \h </w:instrText>
             </w:r>
             <w:r>
               <w:rPr>
@@ -679,13 +679,13 @@
               <w:lang w:eastAsia="pt-PT"/>
             </w:rPr>
           </w:pPr>
-          <w:hyperlink w:anchor="_Toc389044118" w:history="1">
+          <w:hyperlink w:anchor="_Toc389076668" w:history="1">
             <w:r>
               <w:rPr>
                 <w:rStyle w:val="Hyperlink"/>
                 <w:noProof/>
               </w:rPr>
-              <w:t>Algoritmo De Arrefecimento Simulado</w:t>
+              <w:t>Algoritmo de Arrefecimento Simulado</w:t>
             </w:r>
             <w:r>
               <w:rPr>
@@ -706,7 +706,7 @@
                 <w:noProof/>
                 <w:webHidden/>
               </w:rPr>
-              <w:instrText xml:space="preserve"> PAGEREF _Toc389044118 \h </w:instrText>
+              <w:instrText xml:space="preserve"> PAGEREF _Toc389076668 \h </w:instrText>
             </w:r>
             <w:r>
               <w:rPr>
@@ -749,7 +749,7 @@
               <w:lang w:eastAsia="pt-PT"/>
             </w:rPr>
           </w:pPr>
-          <w:hyperlink w:anchor="_Toc389044119" w:history="1">
+          <w:hyperlink w:anchor="_Toc389076669" w:history="1">
             <w:r>
               <w:rPr>
                 <w:rStyle w:val="Hyperlink"/>
@@ -776,7 +776,7 @@
                 <w:noProof/>
                 <w:webHidden/>
               </w:rPr>
-              <w:instrText xml:space="preserve"> PAGEREF _Toc389044119 \h </w:instrText>
+              <w:instrText xml:space="preserve"> PAGEREF _Toc389076669 \h </w:instrText>
             </w:r>
             <w:r>
               <w:rPr>
@@ -819,7 +819,7 @@
               <w:lang w:eastAsia="pt-PT"/>
             </w:rPr>
           </w:pPr>
-          <w:hyperlink w:anchor="_Toc389044120" w:history="1">
+          <w:hyperlink w:anchor="_Toc389076670" w:history="1">
             <w:r>
               <w:rPr>
                 <w:rStyle w:val="Hyperlink"/>
@@ -846,7 +846,7 @@
                 <w:noProof/>
                 <w:webHidden/>
               </w:rPr>
-              <w:instrText xml:space="preserve"> PAGEREF _Toc389044120 \h </w:instrText>
+              <w:instrText xml:space="preserve"> PAGEREF _Toc389076670 \h </w:instrText>
             </w:r>
             <w:r>
               <w:rPr>
@@ -889,7 +889,7 @@
               <w:lang w:eastAsia="pt-PT"/>
             </w:rPr>
           </w:pPr>
-          <w:hyperlink w:anchor="_Toc389044121" w:history="1">
+          <w:hyperlink w:anchor="_Toc389076671" w:history="1">
             <w:r>
               <w:rPr>
                 <w:rStyle w:val="Hyperlink"/>
@@ -916,7 +916,7 @@
                 <w:noProof/>
                 <w:webHidden/>
               </w:rPr>
-              <w:instrText xml:space="preserve"> PAGEREF _Toc389044121 \h </w:instrText>
+              <w:instrText xml:space="preserve"> PAGEREF _Toc389076671 \h </w:instrText>
             </w:r>
             <w:r>
               <w:rPr>
@@ -959,7 +959,7 @@
               <w:lang w:eastAsia="pt-PT"/>
             </w:rPr>
           </w:pPr>
-          <w:hyperlink w:anchor="_Toc389044122" w:history="1">
+          <w:hyperlink w:anchor="_Toc389076672" w:history="1">
             <w:r>
               <w:rPr>
                 <w:rStyle w:val="Hyperlink"/>
@@ -986,7 +986,7 @@
                 <w:noProof/>
                 <w:webHidden/>
               </w:rPr>
-              <w:instrText xml:space="preserve"> PAGEREF _Toc389044122 \h </w:instrText>
+              <w:instrText xml:space="preserve"> PAGEREF _Toc389076672 \h </w:instrText>
             </w:r>
             <w:r>
               <w:rPr>
@@ -1029,7 +1029,7 @@
               <w:lang w:eastAsia="pt-PT"/>
             </w:rPr>
           </w:pPr>
-          <w:hyperlink w:anchor="_Toc389044123" w:history="1">
+          <w:hyperlink w:anchor="_Toc389076673" w:history="1">
             <w:r>
               <w:rPr>
                 <w:rStyle w:val="Hyperlink"/>
@@ -1056,7 +1056,7 @@
                 <w:noProof/>
                 <w:webHidden/>
               </w:rPr>
-              <w:instrText xml:space="preserve"> PAGEREF _Toc389044123 \h </w:instrText>
+              <w:instrText xml:space="preserve"> PAGEREF _Toc389076673 \h </w:instrText>
             </w:r>
             <w:r>
               <w:rPr>
@@ -1094,10 +1094,12 @@
               <w:tab w:val="right" w:leader="dot" w:pos="8494"/>
             </w:tabs>
             <w:rPr>
+              <w:rFonts w:asciiTheme="minorHAnsi" w:eastAsiaTheme="minorEastAsia" w:hAnsiTheme="minorHAnsi" w:cstheme="minorBidi"/>
               <w:noProof/>
+              <w:lang w:eastAsia="pt-PT"/>
             </w:rPr>
           </w:pPr>
-          <w:hyperlink w:anchor="_Toc389044124" w:history="1">
+          <w:hyperlink w:anchor="_Toc389076674" w:history="1">
             <w:r>
               <w:rPr>
                 <w:rStyle w:val="Hyperlink"/>
@@ -1124,7 +1126,7 @@
                 <w:noProof/>
                 <w:webHidden/>
               </w:rPr>
-              <w:instrText xml:space="preserve"> PAGEREF _Toc389044124 \h </w:instrText>
+              <w:instrText xml:space="preserve"> PAGEREF _Toc389076674 \h </w:instrText>
             </w:r>
             <w:r>
               <w:rPr>
@@ -1162,10 +1164,12 @@
               <w:tab w:val="right" w:leader="dot" w:pos="8494"/>
             </w:tabs>
             <w:rPr>
+              <w:rFonts w:asciiTheme="minorHAnsi" w:eastAsiaTheme="minorEastAsia" w:hAnsiTheme="minorHAnsi" w:cstheme="minorBidi"/>
               <w:noProof/>
+              <w:lang w:eastAsia="pt-PT"/>
             </w:rPr>
           </w:pPr>
-          <w:hyperlink w:anchor="_Toc389044125" w:history="1">
+          <w:hyperlink w:anchor="_Toc389076675" w:history="1">
             <w:r>
               <w:rPr>
                 <w:rStyle w:val="Hyperlink"/>
@@ -1192,7 +1196,7 @@
                 <w:noProof/>
                 <w:webHidden/>
               </w:rPr>
-              <w:instrText xml:space="preserve"> PAGEREF _Toc389044125 \h </w:instrText>
+              <w:instrText xml:space="preserve"> PAGEREF _Toc389076675 \h </w:instrText>
             </w:r>
             <w:r>
               <w:rPr>
@@ -1230,10 +1234,12 @@
               <w:tab w:val="right" w:leader="dot" w:pos="8494"/>
             </w:tabs>
             <w:rPr>
+              <w:rFonts w:asciiTheme="minorHAnsi" w:eastAsiaTheme="minorEastAsia" w:hAnsiTheme="minorHAnsi" w:cstheme="minorBidi"/>
               <w:noProof/>
+              <w:lang w:eastAsia="pt-PT"/>
             </w:rPr>
           </w:pPr>
-          <w:hyperlink w:anchor="_Toc389044126" w:history="1">
+          <w:hyperlink w:anchor="_Toc389076676" w:history="1">
             <w:r>
               <w:rPr>
                 <w:rStyle w:val="Hyperlink"/>
@@ -1260,7 +1266,7 @@
                 <w:noProof/>
                 <w:webHidden/>
               </w:rPr>
-              <w:instrText xml:space="preserve"> PAGEREF _Toc389044126 \h </w:instrText>
+              <w:instrText xml:space="preserve"> PAGEREF _Toc389076676 \h </w:instrText>
             </w:r>
             <w:r>
               <w:rPr>
@@ -1303,7 +1309,7 @@
               <w:lang w:eastAsia="pt-PT"/>
             </w:rPr>
           </w:pPr>
-          <w:hyperlink w:anchor="_Toc389044127" w:history="1">
+          <w:hyperlink w:anchor="_Toc389076677" w:history="1">
             <w:r>
               <w:rPr>
                 <w:rStyle w:val="Hyperlink"/>
@@ -1330,7 +1336,7 @@
                 <w:noProof/>
                 <w:webHidden/>
               </w:rPr>
-              <w:instrText xml:space="preserve"> PAGEREF _Toc389044127 \h </w:instrText>
+              <w:instrText xml:space="preserve"> PAGEREF _Toc389076677 \h </w:instrText>
             </w:r>
             <w:r>
               <w:rPr>
@@ -1368,10 +1374,12 @@
               <w:tab w:val="right" w:leader="dot" w:pos="8494"/>
             </w:tabs>
             <w:rPr>
+              <w:rFonts w:asciiTheme="minorHAnsi" w:eastAsiaTheme="minorEastAsia" w:hAnsiTheme="minorHAnsi" w:cstheme="minorBidi"/>
               <w:noProof/>
+              <w:lang w:eastAsia="pt-PT"/>
             </w:rPr>
           </w:pPr>
-          <w:hyperlink w:anchor="_Toc389044128" w:history="1">
+          <w:hyperlink w:anchor="_Toc389076678" w:history="1">
             <w:r>
               <w:rPr>
                 <w:rStyle w:val="Hyperlink"/>
@@ -1398,7 +1406,7 @@
                 <w:noProof/>
                 <w:webHidden/>
               </w:rPr>
-              <w:instrText xml:space="preserve"> PAGEREF _Toc389044128 \h </w:instrText>
+              <w:instrText xml:space="preserve"> PAGEREF _Toc389076678 \h </w:instrText>
             </w:r>
             <w:r>
               <w:rPr>
@@ -1436,10 +1444,12 @@
               <w:tab w:val="right" w:leader="dot" w:pos="8494"/>
             </w:tabs>
             <w:rPr>
+              <w:rFonts w:asciiTheme="minorHAnsi" w:eastAsiaTheme="minorEastAsia" w:hAnsiTheme="minorHAnsi" w:cstheme="minorBidi"/>
               <w:noProof/>
+              <w:lang w:eastAsia="pt-PT"/>
             </w:rPr>
           </w:pPr>
-          <w:hyperlink w:anchor="_Toc389044129" w:history="1">
+          <w:hyperlink w:anchor="_Toc389076679" w:history="1">
             <w:r>
               <w:rPr>
                 <w:rStyle w:val="Hyperlink"/>
@@ -1466,7 +1476,7 @@
                 <w:noProof/>
                 <w:webHidden/>
               </w:rPr>
-              <w:instrText xml:space="preserve"> PAGEREF _Toc389044129 \h </w:instrText>
+              <w:instrText xml:space="preserve"> PAGEREF _Toc389076679 \h </w:instrText>
             </w:r>
             <w:r>
               <w:rPr>
@@ -1504,10 +1514,12 @@
               <w:tab w:val="right" w:leader="dot" w:pos="8494"/>
             </w:tabs>
             <w:rPr>
+              <w:rFonts w:asciiTheme="minorHAnsi" w:eastAsiaTheme="minorEastAsia" w:hAnsiTheme="minorHAnsi" w:cstheme="minorBidi"/>
               <w:noProof/>
+              <w:lang w:eastAsia="pt-PT"/>
             </w:rPr>
           </w:pPr>
-          <w:hyperlink w:anchor="_Toc389044130" w:history="1">
+          <w:hyperlink w:anchor="_Toc389076680" w:history="1">
             <w:r>
               <w:rPr>
                 <w:rStyle w:val="Hyperlink"/>
@@ -1534,7 +1546,7 @@
                 <w:noProof/>
                 <w:webHidden/>
               </w:rPr>
-              <w:instrText xml:space="preserve"> PAGEREF _Toc389044130 \h </w:instrText>
+              <w:instrText xml:space="preserve"> PAGEREF _Toc389076680 \h </w:instrText>
             </w:r>
             <w:r>
               <w:rPr>
@@ -1577,13 +1589,13 @@
               <w:lang w:eastAsia="pt-PT"/>
             </w:rPr>
           </w:pPr>
-          <w:hyperlink w:anchor="_Toc389044131" w:history="1">
+          <w:hyperlink w:anchor="_Toc389076681" w:history="1">
             <w:r>
               <w:rPr>
                 <w:rStyle w:val="Hyperlink"/>
                 <w:noProof/>
               </w:rPr>
-              <w:t>Utilização da Aplicação</w:t>
+              <w:t>Ficheiros de Input e Configurações</w:t>
             </w:r>
             <w:r>
               <w:rPr>
@@ -1604,7 +1616,7 @@
                 <w:noProof/>
                 <w:webHidden/>
               </w:rPr>
-              <w:instrText xml:space="preserve"> PAGEREF _Toc389044131 \h </w:instrText>
+              <w:instrText xml:space="preserve"> PAGEREF _Toc389076681 \h </w:instrText>
             </w:r>
             <w:r>
               <w:rPr>
@@ -1647,7 +1659,7 @@
               <w:lang w:eastAsia="pt-PT"/>
             </w:rPr>
           </w:pPr>
-          <w:hyperlink w:anchor="_Toc389044132" w:history="1">
+          <w:hyperlink w:anchor="_Toc389076682" w:history="1">
             <w:r>
               <w:rPr>
                 <w:rStyle w:val="Hyperlink"/>
@@ -1674,7 +1686,7 @@
                 <w:noProof/>
                 <w:webHidden/>
               </w:rPr>
-              <w:instrText xml:space="preserve"> PAGEREF _Toc389044132 \h </w:instrText>
+              <w:instrText xml:space="preserve"> PAGEREF _Toc389076682 \h </w:instrText>
             </w:r>
             <w:r>
               <w:rPr>
@@ -1717,13 +1729,13 @@
               <w:lang w:eastAsia="pt-PT"/>
             </w:rPr>
           </w:pPr>
-          <w:hyperlink w:anchor="_Toc389044133" w:history="1">
+          <w:hyperlink w:anchor="_Toc389076683" w:history="1">
             <w:r>
               <w:rPr>
                 <w:rStyle w:val="Hyperlink"/>
                 <w:noProof/>
               </w:rPr>
-              <w:t>Conclusão</w:t>
+              <w:t>Análise dos Resultados Obtidos</w:t>
             </w:r>
             <w:r>
               <w:rPr>
@@ -1744,7 +1756,7 @@
                 <w:noProof/>
                 <w:webHidden/>
               </w:rPr>
-              <w:instrText xml:space="preserve"> PAGEREF _Toc389044133 \h </w:instrText>
+              <w:instrText xml:space="preserve"> PAGEREF _Toc389076683 \h </w:instrText>
             </w:r>
             <w:r>
               <w:rPr>
@@ -1764,7 +1776,7 @@
                 <w:noProof/>
                 <w:webHidden/>
               </w:rPr>
-              <w:t>9</w:t>
+              <w:t>11</w:t>
             </w:r>
             <w:r>
               <w:rPr>
@@ -1787,12 +1799,82 @@
               <w:lang w:eastAsia="pt-PT"/>
             </w:rPr>
           </w:pPr>
-          <w:hyperlink w:anchor="_Toc389044134" w:history="1">
+          <w:hyperlink w:anchor="_Toc389076684" w:history="1">
             <w:r>
               <w:rPr>
                 <w:rStyle w:val="Hyperlink"/>
                 <w:noProof/>
               </w:rPr>
+              <w:t>Conclusão</w:t>
+            </w:r>
+            <w:r>
+              <w:rPr>
+                <w:noProof/>
+                <w:webHidden/>
+              </w:rPr>
+              <w:tab/>
+            </w:r>
+            <w:r>
+              <w:rPr>
+                <w:noProof/>
+                <w:webHidden/>
+              </w:rPr>
+              <w:fldChar w:fldCharType="begin"/>
+            </w:r>
+            <w:r>
+              <w:rPr>
+                <w:noProof/>
+                <w:webHidden/>
+              </w:rPr>
+              <w:instrText xml:space="preserve"> PAGEREF _Toc389076684 \h </w:instrText>
+            </w:r>
+            <w:r>
+              <w:rPr>
+                <w:noProof/>
+                <w:webHidden/>
+              </w:rPr>
+            </w:r>
+            <w:r>
+              <w:rPr>
+                <w:noProof/>
+                <w:webHidden/>
+              </w:rPr>
+              <w:fldChar w:fldCharType="separate"/>
+            </w:r>
+            <w:r>
+              <w:rPr>
+                <w:noProof/>
+                <w:webHidden/>
+              </w:rPr>
+              <w:t>12</w:t>
+            </w:r>
+            <w:r>
+              <w:rPr>
+                <w:noProof/>
+                <w:webHidden/>
+              </w:rPr>
+              <w:fldChar w:fldCharType="end"/>
+            </w:r>
+          </w:hyperlink>
+        </w:p>
+        <w:p>
+          <w:pPr>
+            <w:pStyle w:val="TOC1"/>
+            <w:tabs>
+              <w:tab w:val="right" w:leader="dot" w:pos="8494"/>
+            </w:tabs>
+            <w:rPr>
+              <w:rFonts w:asciiTheme="minorHAnsi" w:eastAsiaTheme="minorEastAsia" w:hAnsiTheme="minorHAnsi" w:cstheme="minorBidi"/>
+              <w:noProof/>
+              <w:lang w:eastAsia="pt-PT"/>
+            </w:rPr>
+          </w:pPr>
+          <w:hyperlink w:anchor="_Toc389076685" w:history="1">
+            <w:r>
+              <w:rPr>
+                <w:rStyle w:val="Hyperlink"/>
+                <w:noProof/>
+              </w:rPr>
               <w:t>Recursos Utilizados</w:t>
             </w:r>
             <w:r>
@@ -1814,7 +1896,7 @@
                 <w:noProof/>
                 <w:webHidden/>
               </w:rPr>
-              <w:instrText xml:space="preserve"> PAGEREF _Toc389044134 \h </w:instrText>
+              <w:instrText xml:space="preserve"> PAGEREF _Toc389076685 \h </w:instrText>
             </w:r>
             <w:r>
               <w:rPr>
@@ -1834,7 +1916,147 @@
                 <w:noProof/>
                 <w:webHidden/>
               </w:rPr>
-              <w:t>9</w:t>
+              <w:t>13</w:t>
+            </w:r>
+            <w:r>
+              <w:rPr>
+                <w:noProof/>
+                <w:webHidden/>
+              </w:rPr>
+              <w:fldChar w:fldCharType="end"/>
+            </w:r>
+          </w:hyperlink>
+        </w:p>
+        <w:p>
+          <w:pPr>
+            <w:pStyle w:val="TOC1"/>
+            <w:tabs>
+              <w:tab w:val="right" w:leader="dot" w:pos="8494"/>
+            </w:tabs>
+            <w:rPr>
+              <w:rFonts w:asciiTheme="minorHAnsi" w:eastAsiaTheme="minorEastAsia" w:hAnsiTheme="minorHAnsi" w:cstheme="minorBidi"/>
+              <w:noProof/>
+              <w:lang w:eastAsia="pt-PT"/>
+            </w:rPr>
+          </w:pPr>
+          <w:hyperlink w:anchor="_Toc389076686" w:history="1">
+            <w:r>
+              <w:rPr>
+                <w:rStyle w:val="Hyperlink"/>
+                <w:noProof/>
+              </w:rPr>
+              <w:t>Apêndice</w:t>
+            </w:r>
+            <w:r>
+              <w:rPr>
+                <w:noProof/>
+                <w:webHidden/>
+              </w:rPr>
+              <w:tab/>
+            </w:r>
+            <w:r>
+              <w:rPr>
+                <w:noProof/>
+                <w:webHidden/>
+              </w:rPr>
+              <w:fldChar w:fldCharType="begin"/>
+            </w:r>
+            <w:r>
+              <w:rPr>
+                <w:noProof/>
+                <w:webHidden/>
+              </w:rPr>
+              <w:instrText xml:space="preserve"> PAGEREF _Toc389076686 \h </w:instrText>
+            </w:r>
+            <w:r>
+              <w:rPr>
+                <w:noProof/>
+                <w:webHidden/>
+              </w:rPr>
+            </w:r>
+            <w:r>
+              <w:rPr>
+                <w:noProof/>
+                <w:webHidden/>
+              </w:rPr>
+              <w:fldChar w:fldCharType="separate"/>
+            </w:r>
+            <w:r>
+              <w:rPr>
+                <w:noProof/>
+                <w:webHidden/>
+              </w:rPr>
+              <w:t>14</w:t>
+            </w:r>
+            <w:r>
+              <w:rPr>
+                <w:noProof/>
+                <w:webHidden/>
+              </w:rPr>
+              <w:fldChar w:fldCharType="end"/>
+            </w:r>
+          </w:hyperlink>
+        </w:p>
+        <w:p>
+          <w:pPr>
+            <w:pStyle w:val="TOC2"/>
+            <w:tabs>
+              <w:tab w:val="right" w:leader="dot" w:pos="8494"/>
+            </w:tabs>
+            <w:rPr>
+              <w:rFonts w:asciiTheme="minorHAnsi" w:eastAsiaTheme="minorEastAsia" w:hAnsiTheme="minorHAnsi" w:cstheme="minorBidi"/>
+              <w:noProof/>
+              <w:lang w:eastAsia="pt-PT"/>
+            </w:rPr>
+          </w:pPr>
+          <w:hyperlink w:anchor="_Toc389076687" w:history="1">
+            <w:r>
+              <w:rPr>
+                <w:rStyle w:val="Hyperlink"/>
+                <w:noProof/>
+              </w:rPr>
+              <w:t>Manual de Instrução</w:t>
+            </w:r>
+            <w:r>
+              <w:rPr>
+                <w:noProof/>
+                <w:webHidden/>
+              </w:rPr>
+              <w:tab/>
+            </w:r>
+            <w:r>
+              <w:rPr>
+                <w:noProof/>
+                <w:webHidden/>
+              </w:rPr>
+              <w:fldChar w:fldCharType="begin"/>
+            </w:r>
+            <w:r>
+              <w:rPr>
+                <w:noProof/>
+                <w:webHidden/>
+              </w:rPr>
+              <w:instrText xml:space="preserve"> PAGEREF _Toc389076687 \h </w:instrText>
+            </w:r>
+            <w:r>
+              <w:rPr>
+                <w:noProof/>
+                <w:webHidden/>
+              </w:rPr>
+            </w:r>
+            <w:r>
+              <w:rPr>
+                <w:noProof/>
+                <w:webHidden/>
+              </w:rPr>
+              <w:fldChar w:fldCharType="separate"/>
+            </w:r>
+            <w:r>
+              <w:rPr>
+                <w:noProof/>
+                <w:webHidden/>
+              </w:rPr>
+              <w:t>14</w:t>
             </w:r>
             <w:r>
               <w:rPr>
@@ -1868,7 +2090,7 @@
         <w:pStyle w:val="Heading1"/>
         <w:jc w:val="left"/>
       </w:pPr>
-      <w:bookmarkStart w:id="2" w:name="_Toc389044113"/>
+      <w:bookmarkStart w:id="2" w:name="_Toc389076663"/>
       <w:r>
         <w:lastRenderedPageBreak/>
         <w:t>Introdução</w:t>
@@ -1891,7 +2113,12 @@
         <w:jc w:val="both"/>
       </w:pPr>
       <w:r>
-        <w:t>Este enraizamento dos agentes inteligentes suporta a necessidade e a importância de aprofundamento e estudo dos mesmos para que os possamos entender e melhorar de forma a facilitar as mais variadas atividades do nosso dia-a-dia.</w:t>
+        <w:t>Este enraizamento dos agentes inteligentes suporta a necessidade e a importância</w:t>
+      </w:r>
+      <w:bookmarkStart w:id="3" w:name="_GoBack"/>
+      <w:bookmarkEnd w:id="3"/>
+      <w:r>
+        <w:t xml:space="preserve"> de aprofundamento e estudo dos mesmos para que os possamos entender e melhorar de forma a facilitar as mais variadas atividades do nosso dia-a-dia.</w:t>
       </w:r>
     </w:p>
     <w:p>
@@ -1917,11 +2144,11 @@
         <w:pStyle w:val="Heading1"/>
         <w:jc w:val="left"/>
       </w:pPr>
-      <w:bookmarkStart w:id="3" w:name="_Toc389044114"/>
+      <w:bookmarkStart w:id="4" w:name="_Toc389076664"/>
       <w:r>
         <w:t>Objetivo</w:t>
       </w:r>
-      <w:bookmarkEnd w:id="3"/>
+      <w:bookmarkEnd w:id="4"/>
     </w:p>
     <w:p>
       <w:pPr>
@@ -1955,11 +2182,11 @@
         <w:pStyle w:val="Heading1"/>
         <w:jc w:val="left"/>
       </w:pPr>
-      <w:bookmarkStart w:id="4" w:name="_Toc389044115"/>
+      <w:bookmarkStart w:id="5" w:name="_Toc389076665"/>
       <w:r>
         <w:t>Descrição do Problema</w:t>
       </w:r>
-      <w:bookmarkEnd w:id="4"/>
+      <w:bookmarkEnd w:id="5"/>
     </w:p>
     <w:p>
       <w:pPr>
@@ -2014,12 +2241,12 @@
         <w:pStyle w:val="Heading1"/>
         <w:jc w:val="both"/>
       </w:pPr>
-      <w:bookmarkStart w:id="5" w:name="_Toc389044116"/>
+      <w:bookmarkStart w:id="6" w:name="_Toc389076666"/>
       <w:r>
         <w:lastRenderedPageBreak/>
         <w:t>Algoritmos Implementados</w:t>
       </w:r>
-      <w:bookmarkEnd w:id="5"/>
+      <w:bookmarkEnd w:id="6"/>
     </w:p>
     <w:p>
       <w:pPr>
@@ -2038,11 +2265,11 @@
         <w:pStyle w:val="Heading2"/>
         <w:jc w:val="left"/>
       </w:pPr>
-      <w:bookmarkStart w:id="6" w:name="_Toc389044117"/>
+      <w:bookmarkStart w:id="7" w:name="_Toc389076667"/>
       <w:r>
         <w:t>Algoritmo Genético</w:t>
       </w:r>
-      <w:bookmarkEnd w:id="6"/>
+      <w:bookmarkEnd w:id="7"/>
     </w:p>
     <w:p>
       <w:pPr>
@@ -2082,14 +2309,14 @@
         <w:pStyle w:val="Heading2"/>
         <w:jc w:val="left"/>
       </w:pPr>
-      <w:bookmarkStart w:id="7" w:name="_Toc389044118"/>
+      <w:bookmarkStart w:id="8" w:name="_Toc389076668"/>
       <w:r>
         <w:t>Algoritmo de</w:t>
       </w:r>
       <w:r>
         <w:t xml:space="preserve"> Arrefecimento Simulado</w:t>
       </w:r>
-      <w:bookmarkEnd w:id="7"/>
+      <w:bookmarkEnd w:id="8"/>
     </w:p>
     <w:p>
       <w:pPr>
@@ -2130,7 +2357,7 @@
           <w:szCs w:val="26"/>
         </w:rPr>
       </w:pPr>
-      <w:bookmarkStart w:id="8" w:name="_Toc389044119"/>
+      <w:bookmarkStart w:id="9" w:name="_Toc389076669"/>
       <w:r>
         <w:rPr>
           <w:sz w:val="26"/>
@@ -2138,7 +2365,7 @@
         </w:rPr>
         <w:t>Algoritmo de Custo Uniforme</w:t>
       </w:r>
-      <w:bookmarkEnd w:id="8"/>
+      <w:bookmarkEnd w:id="9"/>
     </w:p>
     <w:p>
       <w:pPr>
@@ -2199,12 +2426,12 @@
         <w:pStyle w:val="Heading1"/>
         <w:jc w:val="left"/>
       </w:pPr>
-      <w:bookmarkStart w:id="9" w:name="_Toc389044120"/>
+      <w:bookmarkStart w:id="10" w:name="_Toc389076670"/>
       <w:r>
         <w:lastRenderedPageBreak/>
         <w:t>Restrições</w:t>
       </w:r>
-      <w:bookmarkEnd w:id="9"/>
+      <w:bookmarkEnd w:id="10"/>
     </w:p>
     <w:p>
       <w:pPr>
@@ -2393,11 +2620,11 @@
         <w:pStyle w:val="Heading1"/>
         <w:jc w:val="left"/>
       </w:pPr>
-      <w:bookmarkStart w:id="10" w:name="_Toc389044121"/>
+      <w:bookmarkStart w:id="11" w:name="_Toc389076671"/>
       <w:r>
         <w:t>Estruturas de Dados</w:t>
       </w:r>
-      <w:bookmarkEnd w:id="10"/>
+      <w:bookmarkEnd w:id="11"/>
     </w:p>
     <w:p>
       <w:pPr>
@@ -2431,11 +2658,11 @@
         <w:pStyle w:val="Heading2"/>
         <w:jc w:val="left"/>
       </w:pPr>
-      <w:bookmarkStart w:id="11" w:name="_Toc389044122"/>
+      <w:bookmarkStart w:id="12" w:name="_Toc389076672"/>
       <w:r>
         <w:t>Avião</w:t>
       </w:r>
-      <w:bookmarkEnd w:id="11"/>
+      <w:bookmarkEnd w:id="12"/>
     </w:p>
     <w:p>
       <w:pPr>
@@ -2701,11 +2928,11 @@
         <w:pStyle w:val="Heading2"/>
         <w:jc w:val="left"/>
       </w:pPr>
-      <w:bookmarkStart w:id="12" w:name="_Toc389044123"/>
+      <w:bookmarkStart w:id="13" w:name="_Toc389076673"/>
       <w:r>
         <w:t>Algoritmo</w:t>
       </w:r>
-      <w:bookmarkEnd w:id="12"/>
+      <w:bookmarkEnd w:id="13"/>
     </w:p>
     <w:p>
       <w:pPr>
@@ -2721,11 +2948,11 @@
         <w:pStyle w:val="Heading3"/>
         <w:jc w:val="left"/>
       </w:pPr>
-      <w:bookmarkStart w:id="13" w:name="_Toc389044124"/>
+      <w:bookmarkStart w:id="14" w:name="_Toc389076674"/>
       <w:r>
         <w:t>Algoritmo Genético</w:t>
       </w:r>
-      <w:bookmarkEnd w:id="13"/>
+      <w:bookmarkEnd w:id="14"/>
     </w:p>
     <w:p>
       <w:pPr>
@@ -2761,7 +2988,13 @@
         <w:t>Cromossoma</w:t>
       </w:r>
       <w:r>
-        <w:t xml:space="preserve"> possui aqueles que são os principais operadores usados na implementação de um algoritmo genético nomeadamente:</w:t>
+        <w:t xml:space="preserve"> possui aqueles que são os principais operadores</w:t>
+      </w:r>
+      <w:r>
+        <w:t xml:space="preserve"> usados na implementação de um Algoritmo G</w:t>
+      </w:r>
+      <w:r>
+        <w:t>enético nomeadamente:</w:t>
       </w:r>
     </w:p>
     <w:p>
@@ -2915,11 +3148,11 @@
         <w:pStyle w:val="Heading3"/>
         <w:jc w:val="left"/>
       </w:pPr>
-      <w:bookmarkStart w:id="14" w:name="_Toc389044125"/>
+      <w:bookmarkStart w:id="15" w:name="_Toc389076675"/>
       <w:r>
         <w:t>Algoritmo de Arrefecimento Simulado</w:t>
       </w:r>
-      <w:bookmarkEnd w:id="14"/>
+      <w:bookmarkEnd w:id="15"/>
     </w:p>
     <w:p>
       <w:pPr>
@@ -3166,11 +3399,11 @@
         <w:pStyle w:val="Heading3"/>
         <w:jc w:val="left"/>
       </w:pPr>
-      <w:bookmarkStart w:id="15" w:name="_Toc389044126"/>
+      <w:bookmarkStart w:id="16" w:name="_Toc389076676"/>
       <w:r>
         <w:t>Algoritmo de Custo Uniforme</w:t>
       </w:r>
-      <w:bookmarkEnd w:id="15"/>
+      <w:bookmarkEnd w:id="16"/>
     </w:p>
     <w:p>
       <w:pPr>
@@ -3481,11 +3714,11 @@
         <w:pStyle w:val="Heading2"/>
         <w:jc w:val="left"/>
       </w:pPr>
-      <w:bookmarkStart w:id="16" w:name="_Toc389044127"/>
+      <w:bookmarkStart w:id="17" w:name="_Toc389076677"/>
       <w:r>
         <w:t>Solução</w:t>
       </w:r>
-      <w:bookmarkEnd w:id="16"/>
+      <w:bookmarkEnd w:id="17"/>
     </w:p>
     <w:p>
       <w:pPr>
@@ -3504,11 +3737,11 @@
         <w:pStyle w:val="Heading3"/>
         <w:jc w:val="left"/>
       </w:pPr>
-      <w:bookmarkStart w:id="17" w:name="_Toc389044128"/>
+      <w:bookmarkStart w:id="18" w:name="_Toc389076678"/>
       <w:r>
         <w:t>Algoritmo Genético</w:t>
       </w:r>
-      <w:bookmarkEnd w:id="17"/>
+      <w:bookmarkEnd w:id="18"/>
     </w:p>
     <w:p>
       <w:pPr>
@@ -3560,11 +3793,11 @@
         <w:pStyle w:val="Heading3"/>
         <w:jc w:val="left"/>
       </w:pPr>
-      <w:bookmarkStart w:id="18" w:name="_Toc389044129"/>
+      <w:bookmarkStart w:id="19" w:name="_Toc389076679"/>
       <w:r>
         <w:t>Algoritmo de Arrefecimento Simulado</w:t>
       </w:r>
-      <w:bookmarkEnd w:id="18"/>
+      <w:bookmarkEnd w:id="19"/>
     </w:p>
     <w:p>
       <w:pPr>
@@ -3657,11 +3890,11 @@
         <w:pStyle w:val="Heading3"/>
         <w:jc w:val="left"/>
       </w:pPr>
-      <w:bookmarkStart w:id="19" w:name="_Toc389044130"/>
+      <w:bookmarkStart w:id="20" w:name="_Toc389076680"/>
       <w:r>
         <w:t>Algoritmo de Custo Uniforme</w:t>
       </w:r>
-      <w:bookmarkEnd w:id="19"/>
+      <w:bookmarkEnd w:id="20"/>
     </w:p>
     <w:p>
       <w:pPr>
@@ -3738,9 +3971,11 @@
         <w:pStyle w:val="Heading1"/>
         <w:jc w:val="left"/>
       </w:pPr>
+      <w:bookmarkStart w:id="21" w:name="_Toc389076681"/>
       <w:r>
         <w:t>Ficheiros de Input e Configurações</w:t>
       </w:r>
+      <w:bookmarkEnd w:id="21"/>
     </w:p>
     <w:p>
       <w:pPr>
@@ -3748,6 +3983,40 @@
       </w:pPr>
       <w:r>
         <w:tab/>
+      </w:r>
+      <w:r>
+        <w:t xml:space="preserve">Em conjunto com o programa em si, disponibilizamos um </w:t>
+      </w:r>
+      <w:r>
+        <w:rPr>
+          <w:i/>
+        </w:rPr>
+        <w:t>spawner</w:t>
+      </w:r>
+      <w:r>
+        <w:t xml:space="preserve"> de populações que podem ser utilizadas como </w:t>
+      </w:r>
+      <w:r>
+        <w:rPr>
+          <w:i/>
+        </w:rPr>
+        <w:t>input</w:t>
+      </w:r>
+      <w:r>
+        <w:t xml:space="preserve">. Para tal basta correr o executável “spawner.exe” e inserir as configurações requeridas pelo programa para dinamizar a população (número de aviões, intervalo da janela de aterragem máximo, </w:t>
+      </w:r>
+      <w:r>
+        <w:t>custo das aterragens fora de horas e nome do ficheiro).</w:t>
+      </w:r>
+    </w:p>
+    <w:p>
+      <w:pPr>
+        <w:jc w:val="both"/>
+      </w:pPr>
+      <w:r>
+        <w:tab/>
+      </w:r>
+      <w:r>
         <w:t xml:space="preserve">Ao correr a aplicação desenvolvida, é requerido ao utilizador um ficheiro de </w:t>
       </w:r>
       <w:r>
@@ -3885,7 +4154,11 @@
         <w:t>usto</w:t>
       </w:r>
       <w:r>
-        <w:t xml:space="preserve"> de aterragem adiantada, </w:t>
+        <w:t xml:space="preserve"> de </w:t>
+      </w:r>
+      <w:r>
+        <w:lastRenderedPageBreak/>
+        <w:t xml:space="preserve">aterragem adiantada, </w:t>
       </w:r>
       <w:r>
         <w:t>o</w:t>
@@ -3955,7 +4228,6 @@
         <w:jc w:val="both"/>
       </w:pPr>
       <w:r>
-        <w:lastRenderedPageBreak/>
         <w:tab/>
         <w:t>Após a leitura, com sucesso, de um ficheiro de inputs, o programa procede à execução dos algoritmos pela seguinte ordem:</w:t>
       </w:r>
@@ -4008,7 +4280,13 @@
       </w:pPr>
       <w:r>
         <w:tab/>
-        <w:t xml:space="preserve">Os dois primeiros algoritmos apresentam uma barra de progresso e possuem um ficheiro de configurações que pode ser encontrado na pasta </w:t>
+        <w:t xml:space="preserve">Os dois primeiros algoritmos apresentam uma barra de progresso e </w:t>
+      </w:r>
+      <w:r>
+        <w:t xml:space="preserve">todos os algoritmos </w:t>
+      </w:r>
+      <w:r>
+        <w:t xml:space="preserve">possuem um ficheiro de configurações que pode ser encontrado na pasta </w:t>
       </w:r>
       <w:r>
         <w:rPr>
@@ -4046,14 +4324,23 @@
     </w:p>
     <w:p>
       <w:pPr>
+        <w:jc w:val="both"/>
+      </w:pPr>
+      <w:r>
+        <w:tab/>
+        <w:t>O único parametro controlado pelo ficheiro de configurações do algoritmo de Custo Uniforme é o tempo máximo de execução do algoritmo.</w:t>
+      </w:r>
+    </w:p>
+    <w:p>
+      <w:pPr>
         <w:pStyle w:val="Heading1"/>
         <w:jc w:val="left"/>
       </w:pPr>
-      <w:bookmarkStart w:id="20" w:name="_Toc389044132"/>
+      <w:bookmarkStart w:id="22" w:name="_Toc389076682"/>
       <w:r>
         <w:t>Representação das Soluções</w:t>
       </w:r>
-      <w:bookmarkEnd w:id="20"/>
+      <w:bookmarkEnd w:id="22"/>
     </w:p>
     <w:p>
       <w:pPr>
@@ -4075,6 +4362,122 @@
     </w:p>
     <w:p>
       <w:pPr>
+        <w:keepNext/>
+        <w:jc w:val="both"/>
+      </w:pPr>
+      <w:r>
+        <w:lastRenderedPageBreak/>
+        <w:tab/>
+      </w:r>
+      <w:r>
+        <w:rPr>
+          <w:noProof/>
+          <w:lang w:eastAsia="pt-PT"/>
+        </w:rPr>
+        <w:drawing>
+          <wp:inline distT="0" distB="0" distL="0" distR="0" wp14:anchorId="32A87FEA" wp14:editId="053FEFE1">
+            <wp:extent cx="5400675" cy="3038475"/>
+            <wp:effectExtent l="0" t="0" r="9525" b="9525"/>
+            <wp:docPr id="4" name="Picture 4" descr="C:\Users\Leonel\Desktop\sol1.jpg"/>
+            <wp:cNvGraphicFramePr>
+              <a:graphicFrameLocks xmlns:a="http://schemas.openxmlformats.org/drawingml/2006/main" noChangeAspect="1"/>
+            </wp:cNvGraphicFramePr>
+            <a:graphic xmlns:a="http://schemas.openxmlformats.org/drawingml/2006/main">
+              <a:graphicData uri="http://schemas.openxmlformats.org/drawingml/2006/picture">
+                <pic:pic xmlns:pic="http://schemas.openxmlformats.org/drawingml/2006/picture">
+                  <pic:nvPicPr>
+                    <pic:cNvPr id="0" name="Picture 3" descr="C:\Users\Leonel\Desktop\sol1.jpg"/>
+                    <pic:cNvPicPr>
+                      <a:picLocks noChangeAspect="1" noChangeArrowheads="1"/>
+                    </pic:cNvPicPr>
+                  </pic:nvPicPr>
+                  <pic:blipFill>
+                    <a:blip r:embed="rId10" cstate="print">
+                      <a:extLst>
+                        <a:ext uri="{28A0092B-C50C-407E-A947-70E740481C1C}">
+                          <a14:useLocalDpi xmlns:a14="http://schemas.microsoft.com/office/drawing/2010/main" val="0"/>
+                        </a:ext>
+                      </a:extLst>
+                    </a:blip>
+                    <a:srcRect/>
+                    <a:stretch>
+                      <a:fillRect/>
+                    </a:stretch>
+                  </pic:blipFill>
+                  <pic:spPr bwMode="auto">
+                    <a:xfrm>
+                      <a:off x="0" y="0"/>
+                      <a:ext cx="5400675" cy="3038475"/>
+                    </a:xfrm>
+                    <a:prstGeom prst="rect">
+                      <a:avLst/>
+                    </a:prstGeom>
+                    <a:noFill/>
+                    <a:ln>
+                      <a:noFill/>
+                    </a:ln>
+                  </pic:spPr>
+                </pic:pic>
+              </a:graphicData>
+            </a:graphic>
+          </wp:inline>
+        </w:drawing>
+      </w:r>
+    </w:p>
+    <w:p>
+      <w:pPr>
+        <w:pStyle w:val="Caption"/>
+        <w:jc w:val="both"/>
+        <w:rPr>
+          <w:caps w:val="0"/>
+        </w:rPr>
+      </w:pPr>
+      <w:r>
+        <w:rPr>
+          <w:caps w:val="0"/>
+        </w:rPr>
+        <w:t xml:space="preserve">Ilustração </w:t>
+      </w:r>
+      <w:r>
+        <w:rPr>
+          <w:caps w:val="0"/>
+        </w:rPr>
+        <w:fldChar w:fldCharType="begin"/>
+      </w:r>
+      <w:r>
+        <w:rPr>
+          <w:caps w:val="0"/>
+        </w:rPr>
+        <w:instrText xml:space="preserve"> SEQ Ilustração \* ARABIC </w:instrText>
+      </w:r>
+      <w:r>
+        <w:rPr>
+          <w:caps w:val="0"/>
+        </w:rPr>
+        <w:fldChar w:fldCharType="separate"/>
+      </w:r>
+      <w:r>
+        <w:rPr>
+          <w:caps w:val="0"/>
+          <w:noProof/>
+        </w:rPr>
+        <w:t>1</w:t>
+      </w:r>
+      <w:r>
+        <w:rPr>
+          <w:caps w:val="0"/>
+        </w:rPr>
+        <w:fldChar w:fldCharType="end"/>
+      </w:r>
+      <w:r>
+        <w:rPr>
+          <w:caps w:val="0"/>
+        </w:rPr>
+        <w:t xml:space="preserve"> - Exemplo das soluções geradas por cada algoritmo.</w:t>
+      </w:r>
+    </w:p>
+    <w:p>
+      <w:pPr>
         <w:jc w:val="both"/>
       </w:pPr>
       <w:r>
@@ -4145,17 +4548,1058 @@
     </w:p>
     <w:p>
       <w:pPr>
+        <w:keepNext/>
+        <w:jc w:val="center"/>
+      </w:pPr>
+      <w:r>
+        <w:rPr>
+          <w:noProof/>
+          <w:lang w:eastAsia="pt-PT"/>
+        </w:rPr>
+        <w:drawing>
+          <wp:inline distT="0" distB="0" distL="0" distR="0" wp14:anchorId="13DF9FC3" wp14:editId="0500B504">
+            <wp:extent cx="3695700" cy="1171575"/>
+            <wp:effectExtent l="0" t="0" r="0" b="9525"/>
+            <wp:docPr id="3" name="Picture 3" descr="C:\Users\Leonel\Desktop\relatorio_1.png"/>
+            <wp:cNvGraphicFramePr>
+              <a:graphicFrameLocks xmlns:a="http://schemas.openxmlformats.org/drawingml/2006/main" noChangeAspect="1"/>
+            </wp:cNvGraphicFramePr>
+            <a:graphic xmlns:a="http://schemas.openxmlformats.org/drawingml/2006/main">
+              <a:graphicData uri="http://schemas.openxmlformats.org/drawingml/2006/picture">
+                <pic:pic xmlns:pic="http://schemas.openxmlformats.org/drawingml/2006/picture">
+                  <pic:nvPicPr>
+                    <pic:cNvPr id="0" name="Picture 2" descr="C:\Users\Leonel\Desktop\relatorio_1.png"/>
+                    <pic:cNvPicPr>
+                      <a:picLocks noChangeAspect="1" noChangeArrowheads="1"/>
+                    </pic:cNvPicPr>
+                  </pic:nvPicPr>
+                  <pic:blipFill>
+                    <a:blip r:embed="rId11">
+                      <a:extLst>
+                        <a:ext uri="{28A0092B-C50C-407E-A947-70E740481C1C}">
+                          <a14:useLocalDpi xmlns:a14="http://schemas.microsoft.com/office/drawing/2010/main" val="0"/>
+                        </a:ext>
+                      </a:extLst>
+                    </a:blip>
+                    <a:srcRect/>
+                    <a:stretch>
+                      <a:fillRect/>
+                    </a:stretch>
+                  </pic:blipFill>
+                  <pic:spPr bwMode="auto">
+                    <a:xfrm>
+                      <a:off x="0" y="0"/>
+                      <a:ext cx="3695700" cy="1171575"/>
+                    </a:xfrm>
+                    <a:prstGeom prst="rect">
+                      <a:avLst/>
+                    </a:prstGeom>
+                    <a:noFill/>
+                    <a:ln>
+                      <a:noFill/>
+                    </a:ln>
+                  </pic:spPr>
+                </pic:pic>
+              </a:graphicData>
+            </a:graphic>
+          </wp:inline>
+        </w:drawing>
+      </w:r>
+    </w:p>
+    <w:p>
+      <w:pPr>
+        <w:pStyle w:val="Caption"/>
+        <w:jc w:val="both"/>
+        <w:rPr>
+          <w:caps w:val="0"/>
+        </w:rPr>
+      </w:pPr>
+      <w:r>
+        <w:rPr>
+          <w:caps w:val="0"/>
+        </w:rPr>
+        <w:t xml:space="preserve">Ilustração </w:t>
+      </w:r>
+      <w:r>
+        <w:rPr>
+          <w:caps w:val="0"/>
+        </w:rPr>
+        <w:fldChar w:fldCharType="begin"/>
+      </w:r>
+      <w:r>
+        <w:rPr>
+          <w:caps w:val="0"/>
+        </w:rPr>
+        <w:instrText xml:space="preserve"> SEQ Ilustração \* ARABIC </w:instrText>
+      </w:r>
+      <w:r>
+        <w:rPr>
+          <w:caps w:val="0"/>
+        </w:rPr>
+        <w:fldChar w:fldCharType="separate"/>
+      </w:r>
+      <w:r>
+        <w:rPr>
+          <w:caps w:val="0"/>
+          <w:noProof/>
+        </w:rPr>
+        <w:t>2</w:t>
+      </w:r>
+      <w:r>
+        <w:rPr>
+          <w:caps w:val="0"/>
+        </w:rPr>
+        <w:fldChar w:fldCharType="end"/>
+      </w:r>
+      <w:r>
+        <w:rPr>
+          <w:caps w:val="0"/>
+        </w:rPr>
+        <w:t xml:space="preserve"> </w:t>
+      </w:r>
+      <w:r>
+        <w:rPr>
+          <w:caps w:val="0"/>
+        </w:rPr>
+        <w:t>–</w:t>
+      </w:r>
+      <w:r>
+        <w:rPr>
+          <w:caps w:val="0"/>
+        </w:rPr>
+        <w:t xml:space="preserve"> </w:t>
+      </w:r>
+      <w:r>
+        <w:rPr>
+          <w:caps w:val="0"/>
+        </w:rPr>
+        <w:t>Exemplo dos elementos que mostram uma solução</w:t>
+      </w:r>
+      <w:r>
+        <w:rPr>
+          <w:caps w:val="0"/>
+        </w:rPr>
+        <w:t>.</w:t>
+      </w:r>
+    </w:p>
+    <w:p>
+      <w:r>
+        <w:tab/>
+        <w:t>Com o intuito de ajudar a perceber melhor o que cada elemento da página representa, segue abaixo uma breve explicação sobre os mesmos:</w:t>
+      </w:r>
+    </w:p>
+    <w:p>
+      <w:pPr>
+        <w:pStyle w:val="ListParagraph"/>
+        <w:numPr>
+          <w:ilvl w:val="0"/>
+          <w:numId w:val="14"/>
+        </w:numPr>
+      </w:pPr>
+      <w:r>
+        <w:t>Nome do algoritmo cuja a representação é mostrada abaixo.</w:t>
+      </w:r>
+    </w:p>
+    <w:p>
+      <w:pPr>
+        <w:pStyle w:val="ListParagraph"/>
+        <w:numPr>
+          <w:ilvl w:val="0"/>
+          <w:numId w:val="14"/>
+        </w:numPr>
+      </w:pPr>
+      <w:r>
+        <w:t>Nome do avião.</w:t>
+      </w:r>
+    </w:p>
+    <w:p>
+      <w:pPr>
+        <w:pStyle w:val="ListParagraph"/>
+        <w:numPr>
+          <w:ilvl w:val="0"/>
+          <w:numId w:val="14"/>
+        </w:numPr>
+      </w:pPr>
+      <w:r>
+        <w:t>Espaço colorido mostra o tempo que o avião vai ocupar a pista</w:t>
+      </w:r>
+      <w:r>
+        <w:t xml:space="preserve"> (neste caso de 8 a 13)</w:t>
+      </w:r>
+      <w:r>
+        <w:t xml:space="preserve"> e a indicação numérica</w:t>
+      </w:r>
+      <w:r>
+        <w:t xml:space="preserve"> do intervalo de tempo que o avião preferia aterrar (0 a 30 para o exemplo dado).</w:t>
+      </w:r>
+    </w:p>
+    <w:p>
+      <w:pPr>
+        <w:pStyle w:val="ListParagraph"/>
+        <w:numPr>
+          <w:ilvl w:val="0"/>
+          <w:numId w:val="14"/>
+        </w:numPr>
+      </w:pPr>
+      <w:r>
+        <w:t>Recta temporal.</w:t>
+      </w:r>
+    </w:p>
+    <w:p>
+      <w:pPr>
+        <w:ind w:left="45"/>
+      </w:pPr>
+      <w:r>
+        <w:lastRenderedPageBreak/>
+        <w:tab/>
+        <w:t>As cores de cada avião são calculadas aleatoriamente.</w:t>
+      </w:r>
+    </w:p>
+    <w:p>
+      <w:pPr>
         <w:pStyle w:val="Heading1"/>
         <w:jc w:val="left"/>
       </w:pPr>
+      <w:bookmarkStart w:id="23" w:name="_Toc389076683"/>
       <w:r>
         <w:t>Análise dos Resultados Obtidos</w:t>
       </w:r>
-    </w:p>
-    <w:p>
+      <w:bookmarkEnd w:id="23"/>
+    </w:p>
+    <w:p>
+      <w:pPr>
+        <w:jc w:val="both"/>
+      </w:pPr>
       <w:r>
         <w:tab/>
-        <w:t>Análise fixe com graficos e coisas.</w:t>
+      </w:r>
+      <w:r>
+        <w:t>Após corrermos os algoritmos implementados e registarmos os dados obtidos e  elaboramos um conjunto de gráficos a estes referentes. Estes gráficos ajudam-nos a perceber melhor o desempenho de cada um dos algoritmos e a importância das suas variáveis.</w:t>
+      </w:r>
+    </w:p>
+    <w:p>
+      <w:pPr>
+        <w:jc w:val="both"/>
+      </w:pPr>
+      <w:r>
+        <w:tab/>
+        <w:t>Todos os testes abaixos foram executados com uma população de 10 aviões.</w:t>
+      </w:r>
+    </w:p>
+    <w:p>
+      <w:pPr>
+        <w:jc w:val="both"/>
+      </w:pPr>
+      <w:r>
+        <w:tab/>
+        <w:t>No contexto do Algoritmo G</w:t>
+      </w:r>
+      <w:r>
+        <w:t>enético</w:t>
+      </w:r>
+      <w:r>
+        <w:t>,</w:t>
+      </w:r>
+      <w:r>
+        <w:t xml:space="preserve"> </w:t>
+      </w:r>
+      <w:r>
+        <w:t>sem adotar uma política elitista</w:t>
+      </w:r>
+      <w:r>
+        <w:t>,</w:t>
+      </w:r>
+      <w:r>
+        <w:t xml:space="preserve"> </w:t>
+      </w:r>
+      <w:r>
+        <w:t>podemos observar</w:t>
+      </w:r>
+      <w:r>
+        <w:t xml:space="preserve"> os seguintes resultados:</w:t>
+      </w:r>
+    </w:p>
+    <w:p>
+      <w:pPr>
+        <w:keepNext/>
+        <w:ind w:left="-567" w:right="-285"/>
+        <w:jc w:val="center"/>
+      </w:pPr>
+      <w:r>
+        <w:rPr>
+          <w:noProof/>
+          <w:lang w:eastAsia="pt-PT"/>
+        </w:rPr>
+        <w:drawing>
+          <wp:inline distT="0" distB="0" distL="0" distR="0" wp14:anchorId="4E2D8073" wp14:editId="42A5A307">
+            <wp:extent cx="2931462" cy="1762125"/>
+            <wp:effectExtent l="0" t="0" r="2540" b="0"/>
+            <wp:docPr id="7" name="Picture 7"/>
+            <wp:cNvGraphicFramePr>
+              <a:graphicFrameLocks xmlns:a="http://schemas.openxmlformats.org/drawingml/2006/main" noChangeAspect="1"/>
+            </wp:cNvGraphicFramePr>
+            <a:graphic xmlns:a="http://schemas.openxmlformats.org/drawingml/2006/main">
+              <a:graphicData uri="http://schemas.openxmlformats.org/drawingml/2006/picture">
+                <pic:pic xmlns:pic="http://schemas.openxmlformats.org/drawingml/2006/picture">
+                  <pic:nvPicPr>
+                    <pic:cNvPr id="0" name="Picture 2"/>
+                    <pic:cNvPicPr>
+                      <a:picLocks noChangeAspect="1" noChangeArrowheads="1"/>
+                    </pic:cNvPicPr>
+                  </pic:nvPicPr>
+                  <pic:blipFill>
+                    <a:blip r:embed="rId12" cstate="print">
+                      <a:duotone>
+                        <a:schemeClr val="accent2">
+                          <a:shade val="45000"/>
+                          <a:satMod val="135000"/>
+                        </a:schemeClr>
+                        <a:prstClr val="white"/>
+                      </a:duotone>
+                      <a:extLst>
+                        <a:ext uri="{28A0092B-C50C-407E-A947-70E740481C1C}">
+                          <a14:useLocalDpi xmlns:a14="http://schemas.microsoft.com/office/drawing/2010/main" val="0"/>
+                        </a:ext>
+                      </a:extLst>
+                    </a:blip>
+                    <a:srcRect/>
+                    <a:stretch>
+                      <a:fillRect/>
+                    </a:stretch>
+                  </pic:blipFill>
+                  <pic:spPr bwMode="auto">
+                    <a:xfrm>
+                      <a:off x="0" y="0"/>
+                      <a:ext cx="2931462" cy="1762125"/>
+                    </a:xfrm>
+                    <a:prstGeom prst="rect">
+                      <a:avLst/>
+                    </a:prstGeom>
+                    <a:noFill/>
+                  </pic:spPr>
+                </pic:pic>
+              </a:graphicData>
+            </a:graphic>
+          </wp:inline>
+        </w:drawing>
+      </w:r>
+      <w:r>
+        <w:t xml:space="preserve"> </w:t>
+      </w:r>
+      <w:r>
+        <w:rPr>
+          <w:noProof/>
+          <w:lang w:eastAsia="pt-PT"/>
+        </w:rPr>
+        <w:drawing>
+          <wp:inline distT="0" distB="0" distL="0" distR="0" wp14:anchorId="09157119">
+            <wp:extent cx="2930145" cy="1761334"/>
+            <wp:effectExtent l="0" t="0" r="3810" b="0"/>
+            <wp:docPr id="8" name="Picture 8"/>
+            <wp:cNvGraphicFramePr>
+              <a:graphicFrameLocks xmlns:a="http://schemas.openxmlformats.org/drawingml/2006/main" noChangeAspect="1"/>
+            </wp:cNvGraphicFramePr>
+            <a:graphic xmlns:a="http://schemas.openxmlformats.org/drawingml/2006/main">
+              <a:graphicData uri="http://schemas.openxmlformats.org/drawingml/2006/picture">
+                <pic:pic xmlns:pic="http://schemas.openxmlformats.org/drawingml/2006/picture">
+                  <pic:nvPicPr>
+                    <pic:cNvPr id="0" name="Picture 3"/>
+                    <pic:cNvPicPr>
+                      <a:picLocks noChangeAspect="1" noChangeArrowheads="1"/>
+                    </pic:cNvPicPr>
+                  </pic:nvPicPr>
+                  <pic:blipFill>
+                    <a:blip r:embed="rId13" cstate="print">
+                      <a:duotone>
+                        <a:schemeClr val="accent2">
+                          <a:shade val="45000"/>
+                          <a:satMod val="135000"/>
+                        </a:schemeClr>
+                        <a:prstClr val="white"/>
+                      </a:duotone>
+                      <a:extLst>
+                        <a:ext uri="{28A0092B-C50C-407E-A947-70E740481C1C}">
+                          <a14:useLocalDpi xmlns:a14="http://schemas.microsoft.com/office/drawing/2010/main" val="0"/>
+                        </a:ext>
+                      </a:extLst>
+                    </a:blip>
+                    <a:srcRect/>
+                    <a:stretch>
+                      <a:fillRect/>
+                    </a:stretch>
+                  </pic:blipFill>
+                  <pic:spPr bwMode="auto">
+                    <a:xfrm>
+                      <a:off x="0" y="0"/>
+                      <a:ext cx="2947344" cy="1771673"/>
+                    </a:xfrm>
+                    <a:prstGeom prst="rect">
+                      <a:avLst/>
+                    </a:prstGeom>
+                    <a:noFill/>
+                  </pic:spPr>
+                </pic:pic>
+              </a:graphicData>
+            </a:graphic>
+          </wp:inline>
+        </w:drawing>
+      </w:r>
+    </w:p>
+    <w:p>
+      <w:pPr>
+        <w:pStyle w:val="Caption"/>
+        <w:jc w:val="center"/>
+        <w:rPr>
+          <w:caps w:val="0"/>
+        </w:rPr>
+      </w:pPr>
+      <w:r>
+        <w:rPr>
+          <w:caps w:val="0"/>
+        </w:rPr>
+        <w:t xml:space="preserve">Ilustração </w:t>
+      </w:r>
+      <w:r>
+        <w:rPr>
+          <w:caps w:val="0"/>
+        </w:rPr>
+        <w:fldChar w:fldCharType="begin"/>
+      </w:r>
+      <w:r>
+        <w:rPr>
+          <w:caps w:val="0"/>
+        </w:rPr>
+        <w:instrText xml:space="preserve"> SEQ Ilustração \* ARABIC </w:instrText>
+      </w:r>
+      <w:r>
+        <w:rPr>
+          <w:caps w:val="0"/>
+        </w:rPr>
+        <w:fldChar w:fldCharType="separate"/>
+      </w:r>
+      <w:r>
+        <w:rPr>
+          <w:caps w:val="0"/>
+          <w:noProof/>
+        </w:rPr>
+        <w:t>3</w:t>
+      </w:r>
+      <w:r>
+        <w:rPr>
+          <w:caps w:val="0"/>
+        </w:rPr>
+        <w:fldChar w:fldCharType="end"/>
+      </w:r>
+      <w:r>
+        <w:rPr>
+          <w:caps w:val="0"/>
+        </w:rPr>
+        <w:t xml:space="preserve">- Gráfico que relaciona </w:t>
+      </w:r>
+      <w:r>
+        <w:rPr>
+          <w:caps w:val="0"/>
+        </w:rPr>
+        <w:t xml:space="preserve">Número Iterações </w:t>
+      </w:r>
+      <w:r>
+        <w:rPr>
+          <w:caps w:val="0"/>
+        </w:rPr>
+        <w:t xml:space="preserve">com o </w:t>
+      </w:r>
+      <w:r>
+        <w:rPr>
+          <w:caps w:val="0"/>
+        </w:rPr>
+        <w:t>Custo Solução</w:t>
+      </w:r>
+      <w:r>
+        <w:rPr>
+          <w:caps w:val="0"/>
+        </w:rPr>
+        <w:t>.</w:t>
+      </w:r>
+    </w:p>
+    <w:p>
+      <w:pPr>
+        <w:jc w:val="both"/>
+      </w:pPr>
+      <w:r>
+        <w:tab/>
+      </w:r>
+      <w:r>
+        <w:t>Uma análise superficial dos dados permite-nos concluir que o algoritmo gen</w:t>
+      </w:r>
+      <w:r>
+        <w:t xml:space="preserve">ético, </w:t>
+      </w:r>
+      <w:r>
+        <w:t xml:space="preserve">sem utilizar uma política elitista, após </w:t>
+      </w:r>
+      <w:r>
+        <w:t>uma rápida descida no valor do custo da solução, estabiliza com algum ruído. O que contrasta com o mesmo algoritmo quando este adota uma política elitista.</w:t>
+      </w:r>
+    </w:p>
+    <w:p>
+      <w:pPr>
+        <w:keepNext/>
+        <w:ind w:left="-567" w:right="-285"/>
+        <w:jc w:val="both"/>
+      </w:pPr>
+      <w:r>
+        <w:rPr>
+          <w:noProof/>
+          <w:lang w:eastAsia="pt-PT"/>
+        </w:rPr>
+        <w:drawing>
+          <wp:inline distT="0" distB="0" distL="0" distR="0" wp14:anchorId="642C7A9E" wp14:editId="1968E0F5">
+            <wp:extent cx="2931677" cy="1762125"/>
+            <wp:effectExtent l="0" t="0" r="2540" b="0"/>
+            <wp:docPr id="9" name="Picture 9"/>
+            <wp:cNvGraphicFramePr>
+              <a:graphicFrameLocks xmlns:a="http://schemas.openxmlformats.org/drawingml/2006/main" noChangeAspect="1"/>
+            </wp:cNvGraphicFramePr>
+            <a:graphic xmlns:a="http://schemas.openxmlformats.org/drawingml/2006/main">
+              <a:graphicData uri="http://schemas.openxmlformats.org/drawingml/2006/picture">
+                <pic:pic xmlns:pic="http://schemas.openxmlformats.org/drawingml/2006/picture">
+                  <pic:nvPicPr>
+                    <pic:cNvPr id="0" name=""/>
+                    <pic:cNvPicPr/>
+                  </pic:nvPicPr>
+                  <pic:blipFill>
+                    <a:blip r:embed="rId14">
+                      <a:duotone>
+                        <a:schemeClr val="accent2">
+                          <a:shade val="45000"/>
+                          <a:satMod val="135000"/>
+                        </a:schemeClr>
+                        <a:prstClr val="white"/>
+                      </a:duotone>
+                    </a:blip>
+                    <a:stretch>
+                      <a:fillRect/>
+                    </a:stretch>
+                  </pic:blipFill>
+                  <pic:spPr>
+                    <a:xfrm>
+                      <a:off x="0" y="0"/>
+                      <a:ext cx="2936652" cy="1765115"/>
+                    </a:xfrm>
+                    <a:prstGeom prst="rect">
+                      <a:avLst/>
+                    </a:prstGeom>
+                  </pic:spPr>
+                </pic:pic>
+              </a:graphicData>
+            </a:graphic>
+          </wp:inline>
+        </w:drawing>
+      </w:r>
+      <w:r>
+        <w:t xml:space="preserve"> </w:t>
+      </w:r>
+      <w:r>
+        <w:rPr>
+          <w:noProof/>
+          <w:lang w:eastAsia="pt-PT"/>
+        </w:rPr>
+        <w:drawing>
+          <wp:inline distT="0" distB="0" distL="0" distR="0" wp14:anchorId="017148AA" wp14:editId="71FD4FC3">
+            <wp:extent cx="2931676" cy="1762125"/>
+            <wp:effectExtent l="0" t="0" r="2540" b="0"/>
+            <wp:docPr id="10" name="Picture 10"/>
+            <wp:cNvGraphicFramePr>
+              <a:graphicFrameLocks xmlns:a="http://schemas.openxmlformats.org/drawingml/2006/main" noChangeAspect="1"/>
+            </wp:cNvGraphicFramePr>
+            <a:graphic xmlns:a="http://schemas.openxmlformats.org/drawingml/2006/main">
+              <a:graphicData uri="http://schemas.openxmlformats.org/drawingml/2006/picture">
+                <pic:pic xmlns:pic="http://schemas.openxmlformats.org/drawingml/2006/picture">
+                  <pic:nvPicPr>
+                    <pic:cNvPr id="0" name=""/>
+                    <pic:cNvPicPr/>
+                  </pic:nvPicPr>
+                  <pic:blipFill>
+                    <a:blip r:embed="rId15">
+                      <a:duotone>
+                        <a:schemeClr val="accent2">
+                          <a:shade val="45000"/>
+                          <a:satMod val="135000"/>
+                        </a:schemeClr>
+                        <a:prstClr val="white"/>
+                      </a:duotone>
+                    </a:blip>
+                    <a:stretch>
+                      <a:fillRect/>
+                    </a:stretch>
+                  </pic:blipFill>
+                  <pic:spPr>
+                    <a:xfrm>
+                      <a:off x="0" y="0"/>
+                      <a:ext cx="2934771" cy="1763985"/>
+                    </a:xfrm>
+                    <a:prstGeom prst="rect">
+                      <a:avLst/>
+                    </a:prstGeom>
+                  </pic:spPr>
+                </pic:pic>
+              </a:graphicData>
+            </a:graphic>
+          </wp:inline>
+        </w:drawing>
+      </w:r>
+    </w:p>
+    <w:p>
+      <w:pPr>
+        <w:pStyle w:val="Caption"/>
+        <w:jc w:val="both"/>
+        <w:rPr>
+          <w:caps w:val="0"/>
+        </w:rPr>
+      </w:pPr>
+      <w:r>
+        <w:rPr>
+          <w:caps w:val="0"/>
+        </w:rPr>
+        <w:t xml:space="preserve">Ilustração </w:t>
+      </w:r>
+      <w:r>
+        <w:rPr>
+          <w:caps w:val="0"/>
+        </w:rPr>
+        <w:fldChar w:fldCharType="begin"/>
+      </w:r>
+      <w:r>
+        <w:rPr>
+          <w:caps w:val="0"/>
+        </w:rPr>
+        <w:instrText xml:space="preserve"> SEQ Ilustração \* ARABIC </w:instrText>
+      </w:r>
+      <w:r>
+        <w:rPr>
+          <w:caps w:val="0"/>
+        </w:rPr>
+        <w:fldChar w:fldCharType="separate"/>
+      </w:r>
+      <w:r>
+        <w:rPr>
+          <w:caps w:val="0"/>
+          <w:noProof/>
+        </w:rPr>
+        <w:t>4</w:t>
+      </w:r>
+      <w:r>
+        <w:rPr>
+          <w:caps w:val="0"/>
+        </w:rPr>
+        <w:fldChar w:fldCharType="end"/>
+      </w:r>
+      <w:r>
+        <w:rPr>
+          <w:caps w:val="0"/>
+        </w:rPr>
+        <w:t xml:space="preserve"> - Algoritmo genético, mas, desta feita, com a utilização de uma política elitista.</w:t>
+      </w:r>
+    </w:p>
+    <w:p>
+      <w:pPr>
+        <w:ind w:right="-285"/>
+        <w:jc w:val="both"/>
+      </w:pPr>
+      <w:r>
+        <w:t xml:space="preserve"> </w:t>
+      </w:r>
+      <w:r>
+        <w:tab/>
+        <w:t>Segue</w:t>
+      </w:r>
+      <w:r>
+        <w:t>m</w:t>
+      </w:r>
+      <w:r>
+        <w:t xml:space="preserve">, agora, </w:t>
+      </w:r>
+      <w:r>
+        <w:t>as conclusões acerca do</w:t>
+      </w:r>
+      <w:r>
+        <w:t xml:space="preserve"> gr</w:t>
+      </w:r>
+      <w:r>
+        <w:t>áfico referente</w:t>
+      </w:r>
+      <w:r>
+        <w:t xml:space="preserve"> ao</w:t>
+      </w:r>
+      <w:r>
+        <w:t>s resultados obtidos com o</w:t>
+      </w:r>
+      <w:r>
+        <w:t xml:space="preserve"> Algoritmo de Arrefecimento Simulado</w:t>
+      </w:r>
+      <w:r>
+        <w:t>.</w:t>
+      </w:r>
+    </w:p>
+    <w:p>
+      <w:pPr>
+        <w:keepNext/>
+        <w:ind w:left="-567" w:right="-427"/>
+        <w:jc w:val="center"/>
+      </w:pPr>
+      <w:r>
+        <w:rPr>
+          <w:noProof/>
+          <w:lang w:eastAsia="pt-PT"/>
+        </w:rPr>
+        <w:lastRenderedPageBreak/>
+        <w:drawing>
+          <wp:inline distT="0" distB="0" distL="0" distR="0" wp14:anchorId="3274FD1E" wp14:editId="4D1F2CAF">
+            <wp:extent cx="3133725" cy="1883707"/>
+            <wp:effectExtent l="0" t="0" r="0" b="2540"/>
+            <wp:docPr id="15" name="Picture 15"/>
+            <wp:cNvGraphicFramePr>
+              <a:graphicFrameLocks xmlns:a="http://schemas.openxmlformats.org/drawingml/2006/main" noChangeAspect="1"/>
+            </wp:cNvGraphicFramePr>
+            <a:graphic xmlns:a="http://schemas.openxmlformats.org/drawingml/2006/main">
+              <a:graphicData uri="http://schemas.openxmlformats.org/drawingml/2006/picture">
+                <pic:pic xmlns:pic="http://schemas.openxmlformats.org/drawingml/2006/picture">
+                  <pic:nvPicPr>
+                    <pic:cNvPr id="0" name="Picture 5"/>
+                    <pic:cNvPicPr>
+                      <a:picLocks noChangeAspect="1" noChangeArrowheads="1"/>
+                    </pic:cNvPicPr>
+                  </pic:nvPicPr>
+                  <pic:blipFill>
+                    <a:blip r:embed="rId16">
+                      <a:duotone>
+                        <a:schemeClr val="accent2">
+                          <a:shade val="45000"/>
+                          <a:satMod val="135000"/>
+                        </a:schemeClr>
+                        <a:prstClr val="white"/>
+                      </a:duotone>
+                      <a:extLst>
+                        <a:ext uri="{28A0092B-C50C-407E-A947-70E740481C1C}">
+                          <a14:useLocalDpi xmlns:a14="http://schemas.microsoft.com/office/drawing/2010/main" val="0"/>
+                        </a:ext>
+                      </a:extLst>
+                    </a:blip>
+                    <a:srcRect/>
+                    <a:stretch>
+                      <a:fillRect/>
+                    </a:stretch>
+                  </pic:blipFill>
+                  <pic:spPr bwMode="auto">
+                    <a:xfrm>
+                      <a:off x="0" y="0"/>
+                      <a:ext cx="3137340" cy="1885880"/>
+                    </a:xfrm>
+                    <a:prstGeom prst="rect">
+                      <a:avLst/>
+                    </a:prstGeom>
+                    <a:noFill/>
+                  </pic:spPr>
+                </pic:pic>
+              </a:graphicData>
+            </a:graphic>
+          </wp:inline>
+        </w:drawing>
+      </w:r>
+    </w:p>
+    <w:p>
+      <w:pPr>
+        <w:pStyle w:val="Caption"/>
+        <w:jc w:val="both"/>
+        <w:rPr>
+          <w:caps w:val="0"/>
+        </w:rPr>
+      </w:pPr>
+      <w:r>
+        <w:rPr>
+          <w:caps w:val="0"/>
+        </w:rPr>
+        <w:t xml:space="preserve">Ilustração </w:t>
+      </w:r>
+      <w:r>
+        <w:rPr>
+          <w:caps w:val="0"/>
+        </w:rPr>
+        <w:fldChar w:fldCharType="begin"/>
+      </w:r>
+      <w:r>
+        <w:rPr>
+          <w:caps w:val="0"/>
+        </w:rPr>
+        <w:instrText xml:space="preserve"> SEQ Ilustração \* ARABIC </w:instrText>
+      </w:r>
+      <w:r>
+        <w:rPr>
+          <w:caps w:val="0"/>
+        </w:rPr>
+        <w:fldChar w:fldCharType="separate"/>
+      </w:r>
+      <w:r>
+        <w:rPr>
+          <w:caps w:val="0"/>
+          <w:noProof/>
+        </w:rPr>
+        <w:t>5</w:t>
+      </w:r>
+      <w:r>
+        <w:rPr>
+          <w:caps w:val="0"/>
+        </w:rPr>
+        <w:fldChar w:fldCharType="end"/>
+      </w:r>
+      <w:r>
+        <w:rPr>
+          <w:caps w:val="0"/>
+        </w:rPr>
+        <w:t xml:space="preserve"> </w:t>
+      </w:r>
+      <w:r>
+        <w:rPr>
+          <w:caps w:val="0"/>
+        </w:rPr>
+        <w:t>–</w:t>
+      </w:r>
+      <w:r>
+        <w:rPr>
+          <w:caps w:val="0"/>
+        </w:rPr>
+        <w:t xml:space="preserve"> </w:t>
+      </w:r>
+      <w:r>
+        <w:rPr>
+          <w:caps w:val="0"/>
+        </w:rPr>
+        <w:t xml:space="preserve">Relação </w:t>
+      </w:r>
+      <w:r>
+        <w:rPr>
+          <w:caps w:val="0"/>
+        </w:rPr>
+        <w:t>do c</w:t>
+      </w:r>
+      <w:r>
+        <w:rPr>
+          <w:caps w:val="0"/>
+        </w:rPr>
+        <w:t>usto da solução com o número de iterações realizadas utilizando o</w:t>
+      </w:r>
+      <w:r>
+        <w:rPr>
+          <w:caps w:val="0"/>
+        </w:rPr>
+        <w:t xml:space="preserve"> Algoritmo de Arrefecimento Simulado</w:t>
+      </w:r>
+      <w:r>
+        <w:rPr>
+          <w:caps w:val="0"/>
+        </w:rPr>
+        <w:t xml:space="preserve"> com 3000 iterações</w:t>
+      </w:r>
+      <w:r>
+        <w:rPr>
+          <w:caps w:val="0"/>
+        </w:rPr>
+        <w:t>.</w:t>
+      </w:r>
+    </w:p>
+    <w:p>
+      <w:pPr>
+        <w:ind w:right="-285"/>
+        <w:jc w:val="both"/>
+      </w:pPr>
+      <w:r>
+        <w:tab/>
+        <w:t>Como podemo verificar no gr</w:t>
+      </w:r>
+      <w:r>
+        <w:t>áfico</w:t>
+      </w:r>
+      <w:r>
+        <w:t xml:space="preserve"> acima, a partir de um certo número de iterações</w:t>
+      </w:r>
+      <w:r>
+        <w:t xml:space="preserve"> (</w:t>
+      </w:r>
+      <w:r>
+        <w:t>~14</w:t>
+      </w:r>
+      <w:r>
+        <w:t>00</w:t>
+      </w:r>
+      <w:r>
+        <w:t>)</w:t>
+      </w:r>
+      <w:r>
+        <w:t xml:space="preserve"> nenhuma das perturbações exercidas sobre a solução </w:t>
+      </w:r>
+      <w:r>
+        <w:t>altera o valor do custo da melhor solução</w:t>
+      </w:r>
+      <w:r>
+        <w:t>, isto é, o algoritmo tem dificuldade em exercer uma perturbação capaz de melhorar a solução atual.</w:t>
+      </w:r>
+    </w:p>
+    <w:p>
+      <w:pPr>
+        <w:ind w:right="-285"/>
+        <w:jc w:val="both"/>
+      </w:pPr>
+      <w:r>
+        <w:tab/>
+      </w:r>
+      <w:r>
+        <w:t xml:space="preserve">De notar ainda </w:t>
+      </w:r>
+      <w:r>
+        <w:t>que as perturbações que trouxeram uma otimização à solução são facilmente identificáveis, e que com o “arrefecimento” estamos a tender para uma solução com custo cada vez inferior.</w:t>
+      </w:r>
+    </w:p>
+    <w:p>
+      <w:pPr>
+        <w:keepNext/>
+        <w:jc w:val="center"/>
+      </w:pPr>
+      <w:r>
+        <w:rPr>
+          <w:noProof/>
+          <w:lang w:eastAsia="pt-PT"/>
+        </w:rPr>
+        <w:drawing>
+          <wp:inline distT="0" distB="0" distL="0" distR="0" wp14:anchorId="626F9AF1" wp14:editId="6E97F4C7">
+            <wp:extent cx="3200400" cy="1923786"/>
+            <wp:effectExtent l="0" t="0" r="0" b="635"/>
+            <wp:docPr id="16" name="Picture 16"/>
+            <wp:cNvGraphicFramePr>
+              <a:graphicFrameLocks xmlns:a="http://schemas.openxmlformats.org/drawingml/2006/main" noChangeAspect="1"/>
+            </wp:cNvGraphicFramePr>
+            <a:graphic xmlns:a="http://schemas.openxmlformats.org/drawingml/2006/main">
+              <a:graphicData uri="http://schemas.openxmlformats.org/drawingml/2006/picture">
+                <pic:pic xmlns:pic="http://schemas.openxmlformats.org/drawingml/2006/picture">
+                  <pic:nvPicPr>
+                    <pic:cNvPr id="0" name="Picture 6"/>
+                    <pic:cNvPicPr>
+                      <a:picLocks noChangeAspect="1" noChangeArrowheads="1"/>
+                    </pic:cNvPicPr>
+                  </pic:nvPicPr>
+                  <pic:blipFill>
+                    <a:blip r:embed="rId17">
+                      <a:duotone>
+                        <a:schemeClr val="accent2">
+                          <a:shade val="45000"/>
+                          <a:satMod val="135000"/>
+                        </a:schemeClr>
+                        <a:prstClr val="white"/>
+                      </a:duotone>
+                      <a:extLst>
+                        <a:ext uri="{28A0092B-C50C-407E-A947-70E740481C1C}">
+                          <a14:useLocalDpi xmlns:a14="http://schemas.microsoft.com/office/drawing/2010/main" val="0"/>
+                        </a:ext>
+                      </a:extLst>
+                    </a:blip>
+                    <a:srcRect/>
+                    <a:stretch>
+                      <a:fillRect/>
+                    </a:stretch>
+                  </pic:blipFill>
+                  <pic:spPr bwMode="auto">
+                    <a:xfrm>
+                      <a:off x="0" y="0"/>
+                      <a:ext cx="3204091" cy="1926005"/>
+                    </a:xfrm>
+                    <a:prstGeom prst="rect">
+                      <a:avLst/>
+                    </a:prstGeom>
+                    <a:noFill/>
+                  </pic:spPr>
+                </pic:pic>
+              </a:graphicData>
+            </a:graphic>
+          </wp:inline>
+        </w:drawing>
+      </w:r>
+    </w:p>
+    <w:p>
+      <w:pPr>
+        <w:pStyle w:val="Caption"/>
+        <w:jc w:val="center"/>
+        <w:rPr>
+          <w:caps w:val="0"/>
+        </w:rPr>
+      </w:pPr>
+      <w:r>
+        <w:rPr>
+          <w:caps w:val="0"/>
+        </w:rPr>
+        <w:t xml:space="preserve">Ilustração </w:t>
+      </w:r>
+      <w:r>
+        <w:rPr>
+          <w:caps w:val="0"/>
+        </w:rPr>
+        <w:fldChar w:fldCharType="begin"/>
+      </w:r>
+      <w:r>
+        <w:rPr>
+          <w:caps w:val="0"/>
+        </w:rPr>
+        <w:instrText xml:space="preserve"> SEQ Ilustração \* ARABIC </w:instrText>
+      </w:r>
+      <w:r>
+        <w:rPr>
+          <w:caps w:val="0"/>
+        </w:rPr>
+        <w:fldChar w:fldCharType="separate"/>
+      </w:r>
+      <w:r>
+        <w:rPr>
+          <w:caps w:val="0"/>
+          <w:noProof/>
+        </w:rPr>
+        <w:t>6</w:t>
+      </w:r>
+      <w:r>
+        <w:rPr>
+          <w:caps w:val="0"/>
+        </w:rPr>
+        <w:fldChar w:fldCharType="end"/>
+      </w:r>
+      <w:r>
+        <w:rPr>
+          <w:caps w:val="0"/>
+        </w:rPr>
+        <w:t xml:space="preserve"> - Duração dos algoritmos nos testes acima.</w:t>
+      </w:r>
+    </w:p>
+    <w:p>
+      <w:pPr>
+        <w:jc w:val="both"/>
+      </w:pPr>
+      <w:r>
+        <w:tab/>
+        <w:t>Por fim, este último gráfico mostra o tempo que os algoritmos levaram a correr a população passada por parâmetro.</w:t>
+      </w:r>
+      <w:r>
+        <w:t xml:space="preserve"> De notar que o algoritmo de Custo Unitário não apresentou uma solução final dentro do tempo limite definido no ficheiro de configuração (30 segundos para o teste efectuado) e apenas mostrou uma solução </w:t>
+      </w:r>
+      <w:r>
+        <w:t>com</w:t>
+      </w:r>
+      <w:r>
+        <w:t xml:space="preserve"> 6 dos aviões (apenas desceu 6 níveis na árvore de busca).</w:t>
+      </w:r>
+    </w:p>
+    <w:p>
+      <w:pPr>
+        <w:jc w:val="both"/>
+      </w:pPr>
+      <w:r>
+        <w:tab/>
+        <w:t>Todos estes valores sao gerados quando o utilizador executa os algoritmos sobre uma população, isto é, quando corre a aplicação. Os ficheiros .csv correspondentes a estes dados podem ser encontrados na pasta “Solucao”.</w:t>
       </w:r>
     </w:p>
     <w:p>
@@ -4163,11 +5607,22 @@
         <w:pStyle w:val="Heading1"/>
         <w:jc w:val="left"/>
       </w:pPr>
-      <w:bookmarkStart w:id="21" w:name="_Toc389044133"/>
+      <w:bookmarkStart w:id="24" w:name="_Toc389076684"/>
       <w:r>
         <w:t>Conclusão</w:t>
       </w:r>
-      <w:bookmarkEnd w:id="21"/>
+      <w:bookmarkEnd w:id="24"/>
+    </w:p>
+    <w:p>
+      <w:pPr>
+        <w:jc w:val="both"/>
+      </w:pPr>
+      <w:r>
+        <w:tab/>
+      </w:r>
+      <w:r>
+        <w:t>Finalizando e tendo em consciência todo trabalho desenvolvido ao longo do semestre, assumimos, sobretudo, um balanço extremamente positivo no que toca à consolidação de conhecimentos obtidos e no domínio sobre problemas de escalonamento.</w:t>
+      </w:r>
     </w:p>
     <w:p>
       <w:pPr>
@@ -4176,17 +5631,6 @@
       <w:r>
         <w:lastRenderedPageBreak/>
         <w:tab/>
-      </w:r>
-      <w:r>
-        <w:t>Finalizando e tendo em consciência todo trabalho desenvolvido ao longo do semestre, assumimos, sobretudo, um balanço extremamente positivo no que toca à consolidação de conhecimentos obtidos e no domínio sobre problemas de escalonamento.</w:t>
-      </w:r>
-    </w:p>
-    <w:p>
-      <w:pPr>
-        <w:jc w:val="both"/>
-      </w:pPr>
-      <w:r>
-        <w:tab/>
         <w:t>Uma possível extensão do problema não implementada passaria por alargar os algoritmos à possibilidade de existência de mais que uma pista.</w:t>
       </w:r>
     </w:p>
@@ -4217,11 +5661,11 @@
         <w:pStyle w:val="Heading1"/>
         <w:jc w:val="left"/>
       </w:pPr>
-      <w:bookmarkStart w:id="22" w:name="_Toc389044134"/>
+      <w:bookmarkStart w:id="25" w:name="_Toc389076685"/>
       <w:r>
         <w:t>Recursos Utilizados</w:t>
       </w:r>
-      <w:bookmarkEnd w:id="22"/>
+      <w:bookmarkEnd w:id="25"/>
     </w:p>
     <w:p>
       <w:pPr>
@@ -4296,7 +5740,7 @@
         <w:t>Resta apenas acrescentar que todos nós partilhamos da opinião que a distrib</w:t>
       </w:r>
       <w:r>
-        <w:t>uição de tarefas foi equitativa e que o Lessa é homossexual.</w:t>
+        <w:t>uição de tarefas foi equitativa.</w:t>
       </w:r>
     </w:p>
     <w:p>
@@ -4309,22 +5753,26 @@
         <w:pStyle w:val="Heading1"/>
         <w:jc w:val="left"/>
       </w:pPr>
+      <w:bookmarkStart w:id="26" w:name="_Toc389076686"/>
       <w:r>
         <w:lastRenderedPageBreak/>
         <w:t>Apêndice</w:t>
       </w:r>
+      <w:bookmarkEnd w:id="26"/>
     </w:p>
     <w:p>
       <w:pPr>
         <w:pStyle w:val="Heading2"/>
         <w:jc w:val="left"/>
       </w:pPr>
+      <w:bookmarkStart w:id="27" w:name="_Toc389076687"/>
       <w:r>
         <w:t>Manual de Instruç</w:t>
       </w:r>
       <w:r>
         <w:t>ão</w:t>
       </w:r>
+      <w:bookmarkEnd w:id="27"/>
     </w:p>
     <w:p>
       <w:pPr>
@@ -4346,7 +5794,16 @@
       </w:pPr>
       <w:r>
         <w:tab/>
-        <w:t>Este executável irá solicitar ao utilizador um ficheiro de texto com as informações relativas aos aviões a aterrar numa dada pista.</w:t>
+        <w:t>Este executável irá solicit</w:t>
+      </w:r>
+      <w:r>
+        <w:t xml:space="preserve">ar ao utilizador um ficheiro </w:t>
+      </w:r>
+      <w:r>
+        <w:t>com as informações relativas aos aviões a aterrar numa dada pista.</w:t>
+      </w:r>
+      <w:r>
+        <w:t xml:space="preserve"> Um ficheiro deste tipo pode ser facilmente gerado utilizando o executável “spawner”, onde o utilizará poderá especificar várias opções para a sua população aleatória.</w:t>
       </w:r>
     </w:p>
     <w:p>
@@ -4370,16 +5827,20 @@
         <w:t>P</w:t>
       </w:r>
       <w:r>
-        <w:t>ara visualizar a solução basta abrir o ficheiro html num browser.</w:t>
-      </w:r>
-      <w:bookmarkStart w:id="23" w:name="_GoBack"/>
-      <w:bookmarkEnd w:id="23"/>
-      <w:r>
-        <w:t xml:space="preserve"> </w:t>
+        <w:t xml:space="preserve">ara visualizar a solução basta abrir o ficheiro html num </w:t>
+      </w:r>
+      <w:r>
+        <w:rPr>
+          <w:i/>
+        </w:rPr>
+        <w:t>browser</w:t>
+      </w:r>
+      <w:r>
+        <w:t xml:space="preserve">. </w:t>
       </w:r>
     </w:p>
     <w:sectPr>
-      <w:footerReference w:type="default" r:id="rId10"/>
+      <w:footerReference w:type="default" r:id="rId18"/>
       <w:pgSz w:w="11906" w:h="16838"/>
       <w:pgMar w:top="1417" w:right="1701" w:bottom="1417" w:left="1701" w:header="708" w:footer="708" w:gutter="0"/>
       <w:cols w:space="708"/>
@@ -4452,7 +5913,7 @@
       <w:rPr>
         <w:noProof/>
       </w:rPr>
-      <w:t>11</w:t>
+      <w:t>3</w:t>
     </w:r>
     <w:r>
       <w:rPr>
@@ -5148,6 +6609,92 @@
     </w:lvl>
   </w:abstractNum>
   <w:abstractNum w:abstractNumId="6">
+    <w:nsid w:val="38276293"/>
+    <w:multiLevelType w:val="hybridMultilevel"/>
+    <w:tmpl w:val="C67E4A44"/>
+    <w:lvl w:ilvl="0" w:tplc="0816000F">
+      <w:start w:val="1"/>
+      <w:numFmt w:val="decimal"/>
+      <w:lvlText w:val="%1."/>
+      <w:lvlJc w:val="left"/>
+      <w:pPr>
+        <w:ind w:left="765" w:hanging="360"/>
+      </w:pPr>
+    </w:lvl>
+    <w:lvl w:ilvl="1" w:tplc="08160019" w:tentative="1">
+      <w:start w:val="1"/>
+      <w:numFmt w:val="lowerLetter"/>
+      <w:lvlText w:val="%2."/>
+      <w:lvlJc w:val="left"/>
+      <w:pPr>
+        <w:ind w:left="1485" w:hanging="360"/>
+      </w:pPr>
+    </w:lvl>
+    <w:lvl w:ilvl="2" w:tplc="0816001B" w:tentative="1">
+      <w:start w:val="1"/>
+      <w:numFmt w:val="lowerRoman"/>
+      <w:lvlText w:val="%3."/>
+      <w:lvlJc w:val="right"/>
+      <w:pPr>
+        <w:ind w:left="2205" w:hanging="180"/>
+      </w:pPr>
+    </w:lvl>
+    <w:lvl w:ilvl="3" w:tplc="0816000F" w:tentative="1">
+      <w:start w:val="1"/>
+      <w:numFmt w:val="decimal"/>
+      <w:lvlText w:val="%4."/>
+      <w:lvlJc w:val="left"/>
+      <w:pPr>
+        <w:ind w:left="2925" w:hanging="360"/>
+      </w:pPr>
+    </w:lvl>
+    <w:lvl w:ilvl="4" w:tplc="08160019" w:tentative="1">
+      <w:start w:val="1"/>
+      <w:numFmt w:val="lowerLetter"/>
+      <w:lvlText w:val="%5."/>
+      <w:lvlJc w:val="left"/>
+      <w:pPr>
+        <w:ind w:left="3645" w:hanging="360"/>
+      </w:pPr>
+    </w:lvl>
+    <w:lvl w:ilvl="5" w:tplc="0816001B" w:tentative="1">
+      <w:start w:val="1"/>
+      <w:numFmt w:val="lowerRoman"/>
+      <w:lvlText w:val="%6."/>
+      <w:lvlJc w:val="right"/>
+      <w:pPr>
+        <w:ind w:left="4365" w:hanging="180"/>
+      </w:pPr>
+    </w:lvl>
+    <w:lvl w:ilvl="6" w:tplc="0816000F" w:tentative="1">
+      <w:start w:val="1"/>
+      <w:numFmt w:val="decimal"/>
+      <w:lvlText w:val="%7."/>
+      <w:lvlJc w:val="left"/>
+      <w:pPr>
+        <w:ind w:left="5085" w:hanging="360"/>
+      </w:pPr>
+    </w:lvl>
+    <w:lvl w:ilvl="7" w:tplc="08160019" w:tentative="1">
+      <w:start w:val="1"/>
+      <w:numFmt w:val="lowerLetter"/>
+      <w:lvlText w:val="%8."/>
+      <w:lvlJc w:val="left"/>
+      <w:pPr>
+        <w:ind w:left="5805" w:hanging="360"/>
+      </w:pPr>
+    </w:lvl>
+    <w:lvl w:ilvl="8" w:tplc="0816001B" w:tentative="1">
+      <w:start w:val="1"/>
+      <w:numFmt w:val="lowerRoman"/>
+      <w:lvlText w:val="%9."/>
+      <w:lvlJc w:val="right"/>
+      <w:pPr>
+        <w:ind w:left="6525" w:hanging="180"/>
+      </w:pPr>
+    </w:lvl>
+  </w:abstractNum>
+  <w:abstractNum w:abstractNumId="7">
     <w:nsid w:val="3FC53628"/>
     <w:multiLevelType w:val="hybridMultilevel"/>
     <w:tmpl w:val="BD063262"/>
@@ -5260,7 +6807,7 @@
       </w:rPr>
     </w:lvl>
   </w:abstractNum>
-  <w:abstractNum w:abstractNumId="7">
+  <w:abstractNum w:abstractNumId="8">
     <w:nsid w:val="444A1E5B"/>
     <w:multiLevelType w:val="hybridMultilevel"/>
     <w:tmpl w:val="A3D8FD74"/>
@@ -5373,7 +6920,7 @@
       </w:rPr>
     </w:lvl>
   </w:abstractNum>
-  <w:abstractNum w:abstractNumId="8">
+  <w:abstractNum w:abstractNumId="9">
     <w:nsid w:val="46D778E6"/>
     <w:multiLevelType w:val="hybridMultilevel"/>
     <w:tmpl w:val="B1A46836"/>
@@ -5486,7 +7033,7 @@
       </w:rPr>
     </w:lvl>
   </w:abstractNum>
-  <w:abstractNum w:abstractNumId="9">
+  <w:abstractNum w:abstractNumId="10">
     <w:nsid w:val="47BD5476"/>
     <w:multiLevelType w:val="hybridMultilevel"/>
     <w:tmpl w:val="FB8E1550"/>
@@ -5599,7 +7146,7 @@
       </w:rPr>
     </w:lvl>
   </w:abstractNum>
-  <w:abstractNum w:abstractNumId="10">
+  <w:abstractNum w:abstractNumId="11">
     <w:nsid w:val="522B1166"/>
     <w:multiLevelType w:val="hybridMultilevel"/>
     <w:tmpl w:val="5FA6D256"/>
@@ -5712,7 +7259,7 @@
       </w:rPr>
     </w:lvl>
   </w:abstractNum>
-  <w:abstractNum w:abstractNumId="11">
+  <w:abstractNum w:abstractNumId="12">
     <w:nsid w:val="57A75D98"/>
     <w:multiLevelType w:val="hybridMultilevel"/>
     <w:tmpl w:val="B8A63F48"/>
@@ -5825,7 +7372,7 @@
       </w:rPr>
     </w:lvl>
   </w:abstractNum>
-  <w:abstractNum w:abstractNumId="12">
+  <w:abstractNum w:abstractNumId="13">
     <w:nsid w:val="6609285F"/>
     <w:multiLevelType w:val="hybridMultilevel"/>
     <w:tmpl w:val="F6D01788"/>
@@ -5942,25 +7489,25 @@
     <w:abstractNumId w:val="1"/>
   </w:num>
   <w:num w:numId="2">
-    <w:abstractNumId w:val="7"/>
+    <w:abstractNumId w:val="8"/>
   </w:num>
   <w:num w:numId="3">
     <w:abstractNumId w:val="2"/>
   </w:num>
   <w:num w:numId="4">
+    <w:abstractNumId w:val="11"/>
+  </w:num>
+  <w:num w:numId="5">
+    <w:abstractNumId w:val="9"/>
+  </w:num>
+  <w:num w:numId="6">
+    <w:abstractNumId w:val="12"/>
+  </w:num>
+  <w:num w:numId="7">
     <w:abstractNumId w:val="10"/>
   </w:num>
-  <w:num w:numId="5">
-    <w:abstractNumId w:val="8"/>
-  </w:num>
-  <w:num w:numId="6">
-    <w:abstractNumId w:val="11"/>
-  </w:num>
-  <w:num w:numId="7">
-    <w:abstractNumId w:val="9"/>
-  </w:num>
   <w:num w:numId="8">
-    <w:abstractNumId w:val="12"/>
+    <w:abstractNumId w:val="13"/>
   </w:num>
   <w:num w:numId="9">
     <w:abstractNumId w:val="5"/>
@@ -5975,6 +7522,9 @@
     <w:abstractNumId w:val="4"/>
   </w:num>
   <w:num w:numId="13">
+    <w:abstractNumId w:val="7"/>
+  </w:num>
+  <w:num w:numId="14">
     <w:abstractNumId w:val="6"/>
   </w:num>
 </w:numbering>
@@ -6548,7 +8098,6 @@
     <w:basedOn w:val="Normal"/>
     <w:next w:val="Normal"/>
     <w:uiPriority w:val="35"/>
-    <w:semiHidden/>
     <w:unhideWhenUsed/>
     <w:qFormat/>
     <w:rsid w:val="00DD057C"/>
@@ -7491,7 +9040,6 @@
     <w:basedOn w:val="Normal"/>
     <w:next w:val="Normal"/>
     <w:uiPriority w:val="35"/>
-    <w:semiHidden/>
     <w:unhideWhenUsed/>
     <w:qFormat/>
     <w:rsid w:val="00DD057C"/>
@@ -8156,7 +9704,7 @@
 </file>
 
 <file path=customXml/itemProps1.xml><?xml version="1.0" encoding="utf-8"?>
-<ds:datastoreItem xmlns:ds="http://schemas.openxmlformats.org/officeDocument/2006/customXml" ds:itemID="{7A697DC4-3F49-4A18-8F69-C9563AB887AE}">
+<ds:datastoreItem xmlns:ds="http://schemas.openxmlformats.org/officeDocument/2006/customXml" ds:itemID="{AB26E82C-9608-4819-947B-EE0CD9C5D7DC}">
   <ds:schemaRefs>
     <ds:schemaRef ds:uri="http://schemas.openxmlformats.org/officeDocument/2006/bibliography"/>
   </ds:schemaRefs>

</xml_diff>